<commit_message>
Commit the updated code in bit bucket - Filtered Data Insertion
</commit_message>
<xml_diff>
--- a/SPMITAutomation/ProjDocs/SPMIT-Workflow.docx
+++ b/SPMITAutomation/ProjDocs/SPMIT-Workflow.docx
@@ -107,6 +107,7 @@
                                   <w:dataBinding w:prefixMappings="xmlns:ns0='http://schemas.microsoft.com/office/2006/coverPageProps' " w:xpath="/ns0:CoverPageProperties[1]/ns0:Abstract[1]" w:storeItemID="{55AF091B-3C7A-41E3-B477-F2FDAA23CFDA}"/>
                                   <w:text w:multiLine="1"/>
                                 </w:sdtPr>
+                                <w:sdtEndPr/>
                                 <w:sdtContent>
                                   <w:p>
                                     <w:pPr>
@@ -191,6 +192,7 @@
                             <w:dataBinding w:prefixMappings="xmlns:ns0='http://schemas.microsoft.com/office/2006/coverPageProps' " w:xpath="/ns0:CoverPageProperties[1]/ns0:Abstract[1]" w:storeItemID="{55AF091B-3C7A-41E3-B477-F2FDAA23CFDA}"/>
                             <w:text w:multiLine="1"/>
                           </w:sdtPr>
+                          <w:sdtEndPr/>
                           <w:sdtContent>
                             <w:p>
                               <w:pPr>
@@ -330,6 +332,7 @@
                                   <w:dataBinding w:prefixMappings="xmlns:ns0='http://purl.org/dc/elements/1.1/' xmlns:ns1='http://schemas.openxmlformats.org/package/2006/metadata/core-properties' " w:xpath="/ns1:coreProperties[1]/ns0:subject[1]" w:storeItemID="{6C3C8BC8-F283-45AE-878A-BAB7291924A1}"/>
                                   <w:text/>
                                 </w:sdtPr>
+                                <w:sdtEndPr/>
                                 <w:sdtContent>
                                   <w:p>
                                     <w:pPr>
@@ -431,6 +434,7 @@
                             <w:dataBinding w:prefixMappings="xmlns:ns0='http://purl.org/dc/elements/1.1/' xmlns:ns1='http://schemas.openxmlformats.org/package/2006/metadata/core-properties' " w:xpath="/ns1:coreProperties[1]/ns0:subject[1]" w:storeItemID="{6C3C8BC8-F283-45AE-878A-BAB7291924A1}"/>
                             <w:text/>
                           </w:sdtPr>
+                          <w:sdtEndPr/>
                           <w:sdtContent>
                             <w:p>
                               <w:pPr>
@@ -807,6 +811,7 @@
                                   <w:dataBinding w:prefixMappings="xmlns:ns0='http://purl.org/dc/elements/1.1/' xmlns:ns1='http://schemas.openxmlformats.org/package/2006/metadata/core-properties' " w:xpath="/ns1:coreProperties[1]/ns0:creator[1]" w:storeItemID="{6C3C8BC8-F283-45AE-878A-BAB7291924A1}"/>
                                   <w:text/>
                                 </w:sdtPr>
+                                <w:sdtEndPr/>
                                 <w:sdtContent>
                                   <w:p>
                                     <w:pPr>
@@ -852,6 +857,7 @@
                                     <w:dataBinding w:prefixMappings="xmlns:ns0='http://schemas.microsoft.com/office/2006/coverPageProps' " w:xpath="/ns0:CoverPageProperties[1]/ns0:CompanyEmail[1]" w:storeItemID="{55AF091B-3C7A-41E3-B477-F2FDAA23CFDA}"/>
                                     <w:text/>
                                   </w:sdtPr>
+                                  <w:sdtEndPr/>
                                   <w:sdtContent>
                                     <w:r>
                                       <w:rPr>
@@ -902,6 +908,7 @@
                             <w:dataBinding w:prefixMappings="xmlns:ns0='http://purl.org/dc/elements/1.1/' xmlns:ns1='http://schemas.openxmlformats.org/package/2006/metadata/core-properties' " w:xpath="/ns1:coreProperties[1]/ns0:creator[1]" w:storeItemID="{6C3C8BC8-F283-45AE-878A-BAB7291924A1}"/>
                             <w:text/>
                           </w:sdtPr>
+                          <w:sdtEndPr/>
                           <w:sdtContent>
                             <w:p>
                               <w:pPr>
@@ -947,6 +954,7 @@
                               <w:dataBinding w:prefixMappings="xmlns:ns0='http://schemas.microsoft.com/office/2006/coverPageProps' " w:xpath="/ns0:CoverPageProperties[1]/ns0:CompanyEmail[1]" w:storeItemID="{55AF091B-3C7A-41E3-B477-F2FDAA23CFDA}"/>
                               <w:text/>
                             </w:sdtPr>
+                            <w:sdtEndPr/>
                             <w:sdtContent>
                               <w:r>
                                 <w:rPr>
@@ -980,6 +988,12 @@
     </w:sdt>
     <w:sdt>
       <w:sdtPr>
+        <w:rPr>
+          <w:rFonts w:asciiTheme="minorHAnsi" w:eastAsiaTheme="minorEastAsia" w:hAnsiTheme="minorHAnsi" w:cstheme="minorBidi"/>
+          <w:color w:val="auto"/>
+          <w:sz w:val="21"/>
+          <w:szCs w:val="21"/>
+        </w:rPr>
         <w:id w:val="-1744172561"/>
         <w:docPartObj>
           <w:docPartGallery w:val="Table of Contents"/>
@@ -988,13 +1002,9 @@
       </w:sdtPr>
       <w:sdtEndPr>
         <w:rPr>
-          <w:rFonts w:asciiTheme="minorHAnsi" w:eastAsiaTheme="minorEastAsia" w:hAnsiTheme="minorHAnsi" w:cstheme="minorBidi"/>
           <w:b/>
           <w:bCs/>
           <w:noProof/>
-          <w:color w:val="auto"/>
-          <w:sz w:val="21"/>
-          <w:szCs w:val="21"/>
         </w:rPr>
       </w:sdtEndPr>
       <w:sdtContent>
@@ -1463,8 +1473,6 @@
               <w:fldChar w:fldCharType="end"/>
             </w:r>
           </w:hyperlink>
-          <w:bookmarkStart w:id="0" w:name="_GoBack"/>
-          <w:bookmarkEnd w:id="0"/>
         </w:p>
         <w:p>
           <w:pPr>
@@ -1683,7 +1691,7 @@
           <w:numId w:val="5"/>
         </w:numPr>
       </w:pPr>
-      <w:bookmarkStart w:id="1" w:name="_Toc32187447"/>
+      <w:bookmarkStart w:id="0" w:name="_Toc32187447"/>
       <w:r>
         <w:t xml:space="preserve">Document </w:t>
       </w:r>
@@ -1693,7 +1701,7 @@
       <w:r>
         <w:t xml:space="preserve"> &amp; Review History</w:t>
       </w:r>
-      <w:bookmarkEnd w:id="1"/>
+      <w:bookmarkEnd w:id="0"/>
     </w:p>
     <w:p/>
     <w:tbl>
@@ -2077,23 +2085,15 @@
           <w:numId w:val="5"/>
         </w:numPr>
       </w:pPr>
-      <w:bookmarkStart w:id="2" w:name="_Toc32187448"/>
+      <w:bookmarkStart w:id="1" w:name="_Toc32187448"/>
       <w:r>
         <w:t>Introduction</w:t>
       </w:r>
-      <w:bookmarkEnd w:id="2"/>
+      <w:bookmarkEnd w:id="1"/>
     </w:p>
     <w:p>
       <w:r>
-        <w:t xml:space="preserve">This project is an automation to Monitor and </w:t>
-      </w:r>
-      <w:proofErr w:type="gramStart"/>
-      <w:r>
-        <w:t>Improve</w:t>
-      </w:r>
-      <w:proofErr w:type="gramEnd"/>
-      <w:r>
-        <w:t xml:space="preserve"> the performance of the server based on the events capture on the server.</w:t>
+        <w:t>This project is an automation to Monitor and Improve the performance of the server based on the events capture on the server.</w:t>
       </w:r>
     </w:p>
     <w:p>
@@ -2110,11 +2110,11 @@
           <w:numId w:val="5"/>
         </w:numPr>
       </w:pPr>
-      <w:bookmarkStart w:id="3" w:name="_Toc32187449"/>
+      <w:bookmarkStart w:id="2" w:name="_Toc32187449"/>
       <w:r>
         <w:t>Specification</w:t>
       </w:r>
-      <w:bookmarkEnd w:id="3"/>
+      <w:bookmarkEnd w:id="2"/>
     </w:p>
     <w:p>
       <w:r>
@@ -2222,11 +2222,11 @@
           <w:numId w:val="5"/>
         </w:numPr>
       </w:pPr>
-      <w:bookmarkStart w:id="4" w:name="_Toc32187450"/>
+      <w:bookmarkStart w:id="3" w:name="_Toc32187450"/>
       <w:r>
         <w:t>Architecture</w:t>
       </w:r>
-      <w:bookmarkEnd w:id="4"/>
+      <w:bookmarkEnd w:id="3"/>
     </w:p>
     <w:p/>
     <w:p>
@@ -2278,11 +2278,11 @@
           <w:numId w:val="12"/>
         </w:numPr>
       </w:pPr>
-      <w:bookmarkStart w:id="5" w:name="_Toc32187451"/>
+      <w:bookmarkStart w:id="4" w:name="_Toc32187451"/>
       <w:r>
         <w:t>Engine</w:t>
       </w:r>
-      <w:bookmarkEnd w:id="5"/>
+      <w:bookmarkEnd w:id="4"/>
     </w:p>
     <w:p>
       <w:pPr>
@@ -3597,15 +3597,7 @@
                         <w:txbxContent>
                           <w:p>
                             <w:r>
-                              <w:t>Filter records which contains “users”, “assets”, uploads”, “admin”, “</w:t>
-                            </w:r>
-                            <w:proofErr w:type="gramStart"/>
-                            <w:r>
-                              <w:t>dashboard</w:t>
-                            </w:r>
-                            <w:proofErr w:type="gramEnd"/>
-                            <w:r>
-                              <w:t>”</w:t>
+                              <w:t>Filter records which contains “users”, “assets”, uploads”, “admin”, “dashboard”</w:t>
                             </w:r>
                           </w:p>
                           <w:p>
@@ -3643,15 +3635,7 @@
                   <w:txbxContent>
                     <w:p>
                       <w:r>
-                        <w:t>Filter records which contains “users”, “assets”, uploads”, “admin”, “</w:t>
-                      </w:r>
-                      <w:proofErr w:type="gramStart"/>
-                      <w:r>
-                        <w:t>dashboard</w:t>
-                      </w:r>
-                      <w:proofErr w:type="gramEnd"/>
-                      <w:r>
-                        <w:t>”</w:t>
+                        <w:t>Filter records which contains “users”, “assets”, uploads”, “admin”, “dashboard”</w:t>
                       </w:r>
                     </w:p>
                     <w:p>
@@ -4157,11 +4141,11 @@
           <w:numId w:val="12"/>
         </w:numPr>
       </w:pPr>
-      <w:bookmarkStart w:id="6" w:name="_Toc32187452"/>
+      <w:bookmarkStart w:id="5" w:name="_Toc32187452"/>
       <w:r>
         <w:t>UI</w:t>
       </w:r>
-      <w:bookmarkEnd w:id="6"/>
+      <w:bookmarkEnd w:id="5"/>
     </w:p>
     <w:p>
       <w:pPr>
@@ -4179,11 +4163,11 @@
           <w:numId w:val="12"/>
         </w:numPr>
       </w:pPr>
-      <w:bookmarkStart w:id="7" w:name="_Toc32187453"/>
+      <w:bookmarkStart w:id="6" w:name="_Toc32187453"/>
       <w:r>
         <w:t>Reports</w:t>
       </w:r>
-      <w:bookmarkEnd w:id="7"/>
+      <w:bookmarkEnd w:id="6"/>
     </w:p>
     <w:p>
       <w:pPr>
@@ -4203,37 +4187,323 @@
     </w:p>
     <w:p>
       <w:pPr>
-        <w:ind w:left="720"/>
-      </w:pPr>
+        <w:pStyle w:val="Heading2"/>
+        <w:numPr>
+          <w:ilvl w:val="0"/>
+          <w:numId w:val="12"/>
+        </w:numPr>
+      </w:pPr>
+      <w:r>
+        <w:t>Code Architecture</w:t>
+      </w:r>
     </w:p>
     <w:p>
-      <w:pPr>
-        <w:ind w:left="720"/>
-      </w:pPr>
+      <w:r>
+        <w:rPr>
+          <w:noProof/>
+          <w:lang w:eastAsia="en-SG"/>
+        </w:rPr>
+        <w:drawing>
+          <wp:inline distT="0" distB="0" distL="0" distR="0" wp14:anchorId="3A70FC38" wp14:editId="4697F115">
+            <wp:extent cx="5181600" cy="1461477"/>
+            <wp:effectExtent l="0" t="0" r="0" b="5715"/>
+            <wp:docPr id="13" name="Picture 13"/>
+            <wp:cNvGraphicFramePr>
+              <a:graphicFrameLocks xmlns:a="http://schemas.openxmlformats.org/drawingml/2006/main" noChangeAspect="1"/>
+            </wp:cNvGraphicFramePr>
+            <a:graphic xmlns:a="http://schemas.openxmlformats.org/drawingml/2006/main">
+              <a:graphicData uri="http://schemas.openxmlformats.org/drawingml/2006/picture">
+                <pic:pic xmlns:pic="http://schemas.openxmlformats.org/drawingml/2006/picture">
+                  <pic:nvPicPr>
+                    <pic:cNvPr id="1" name=""/>
+                    <pic:cNvPicPr/>
+                  </pic:nvPicPr>
+                  <pic:blipFill>
+                    <a:blip r:embed="rId11"/>
+                    <a:stretch>
+                      <a:fillRect/>
+                    </a:stretch>
+                  </pic:blipFill>
+                  <pic:spPr>
+                    <a:xfrm>
+                      <a:off x="0" y="0"/>
+                      <a:ext cx="5193604" cy="1464863"/>
+                    </a:xfrm>
+                    <a:prstGeom prst="rect">
+                      <a:avLst/>
+                    </a:prstGeom>
+                  </pic:spPr>
+                </pic:pic>
+              </a:graphicData>
+            </a:graphic>
+          </wp:inline>
+        </w:drawing>
+      </w:r>
     </w:p>
     <w:p>
-      <w:pPr>
-        <w:ind w:left="720"/>
-      </w:pPr>
+      <w:r>
+        <w:rPr>
+          <w:noProof/>
+          <w:lang w:eastAsia="en-SG"/>
+        </w:rPr>
+        <w:drawing>
+          <wp:inline distT="0" distB="0" distL="0" distR="0" wp14:anchorId="1191402E" wp14:editId="5BA9B6FE">
+            <wp:extent cx="6248400" cy="3857625"/>
+            <wp:effectExtent l="0" t="0" r="0" b="9525"/>
+            <wp:docPr id="18" name="Picture 18"/>
+            <wp:cNvGraphicFramePr>
+              <a:graphicFrameLocks xmlns:a="http://schemas.openxmlformats.org/drawingml/2006/main" noChangeAspect="1"/>
+            </wp:cNvGraphicFramePr>
+            <a:graphic xmlns:a="http://schemas.openxmlformats.org/drawingml/2006/main">
+              <a:graphicData uri="http://schemas.openxmlformats.org/drawingml/2006/picture">
+                <pic:pic xmlns:pic="http://schemas.openxmlformats.org/drawingml/2006/picture">
+                  <pic:nvPicPr>
+                    <pic:cNvPr id="1" name=""/>
+                    <pic:cNvPicPr/>
+                  </pic:nvPicPr>
+                  <pic:blipFill>
+                    <a:blip r:embed="rId12"/>
+                    <a:stretch>
+                      <a:fillRect/>
+                    </a:stretch>
+                  </pic:blipFill>
+                  <pic:spPr>
+                    <a:xfrm>
+                      <a:off x="0" y="0"/>
+                      <a:ext cx="6248400" cy="3857625"/>
+                    </a:xfrm>
+                    <a:prstGeom prst="rect">
+                      <a:avLst/>
+                    </a:prstGeom>
+                  </pic:spPr>
+                </pic:pic>
+              </a:graphicData>
+            </a:graphic>
+          </wp:inline>
+        </w:drawing>
+      </w:r>
+    </w:p>
+    <w:p/>
+    <w:p>
+      <w:pPr>
+        <w:pStyle w:val="Heading2"/>
+        <w:numPr>
+          <w:ilvl w:val="0"/>
+          <w:numId w:val="12"/>
+        </w:numPr>
+      </w:pPr>
+      <w:r>
+        <w:t xml:space="preserve">Code </w:t>
+      </w:r>
+      <w:r>
+        <w:t xml:space="preserve">Folder </w:t>
+      </w:r>
+      <w:bookmarkStart w:id="7" w:name="_GoBack"/>
+      <w:bookmarkEnd w:id="7"/>
+      <w:r>
+        <w:t xml:space="preserve">Design </w:t>
+      </w:r>
+    </w:p>
+    <w:p/>
+    <w:p>
+      <w:pPr>
+        <w:ind w:left="1440"/>
+      </w:pPr>
+      <w:r>
+        <w:rPr>
+          <w:noProof/>
+          <w:lang w:eastAsia="en-SG"/>
+        </w:rPr>
+        <w:drawing>
+          <wp:inline distT="0" distB="0" distL="0" distR="0" wp14:anchorId="2CCA4FB3" wp14:editId="3388259C">
+            <wp:extent cx="5569688" cy="2724150"/>
+            <wp:effectExtent l="0" t="0" r="0" b="0"/>
+            <wp:docPr id="8" name="Picture 8"/>
+            <wp:cNvGraphicFramePr>
+              <a:graphicFrameLocks xmlns:a="http://schemas.openxmlformats.org/drawingml/2006/main" noChangeAspect="1"/>
+            </wp:cNvGraphicFramePr>
+            <a:graphic xmlns:a="http://schemas.openxmlformats.org/drawingml/2006/main">
+              <a:graphicData uri="http://schemas.openxmlformats.org/drawingml/2006/picture">
+                <pic:pic xmlns:pic="http://schemas.openxmlformats.org/drawingml/2006/picture">
+                  <pic:nvPicPr>
+                    <pic:cNvPr id="1" name=""/>
+                    <pic:cNvPicPr/>
+                  </pic:nvPicPr>
+                  <pic:blipFill>
+                    <a:blip r:embed="rId13"/>
+                    <a:stretch>
+                      <a:fillRect/>
+                    </a:stretch>
+                  </pic:blipFill>
+                  <pic:spPr>
+                    <a:xfrm>
+                      <a:off x="0" y="0"/>
+                      <a:ext cx="5577078" cy="2727765"/>
+                    </a:xfrm>
+                    <a:prstGeom prst="rect">
+                      <a:avLst/>
+                    </a:prstGeom>
+                  </pic:spPr>
+                </pic:pic>
+              </a:graphicData>
+            </a:graphic>
+          </wp:inline>
+        </w:drawing>
+      </w:r>
     </w:p>
     <w:p>
       <w:pPr>
         <w:ind w:left="720"/>
       </w:pPr>
+      <w:r>
+        <w:rPr>
+          <w:noProof/>
+          <w:lang w:eastAsia="en-SG"/>
+        </w:rPr>
+        <w:drawing>
+          <wp:inline distT="0" distB="0" distL="0" distR="0" wp14:anchorId="45C3E259" wp14:editId="0F1394FD">
+            <wp:extent cx="5791200" cy="3797691"/>
+            <wp:effectExtent l="0" t="0" r="0" b="0"/>
+            <wp:docPr id="9" name="Picture 9"/>
+            <wp:cNvGraphicFramePr>
+              <a:graphicFrameLocks xmlns:a="http://schemas.openxmlformats.org/drawingml/2006/main" noChangeAspect="1"/>
+            </wp:cNvGraphicFramePr>
+            <a:graphic xmlns:a="http://schemas.openxmlformats.org/drawingml/2006/main">
+              <a:graphicData uri="http://schemas.openxmlformats.org/drawingml/2006/picture">
+                <pic:pic xmlns:pic="http://schemas.openxmlformats.org/drawingml/2006/picture">
+                  <pic:nvPicPr>
+                    <pic:cNvPr id="1" name=""/>
+                    <pic:cNvPicPr/>
+                  </pic:nvPicPr>
+                  <pic:blipFill>
+                    <a:blip r:embed="rId14"/>
+                    <a:stretch>
+                      <a:fillRect/>
+                    </a:stretch>
+                  </pic:blipFill>
+                  <pic:spPr>
+                    <a:xfrm>
+                      <a:off x="0" y="0"/>
+                      <a:ext cx="5820477" cy="3816890"/>
+                    </a:xfrm>
+                    <a:prstGeom prst="rect">
+                      <a:avLst/>
+                    </a:prstGeom>
+                  </pic:spPr>
+                </pic:pic>
+              </a:graphicData>
+            </a:graphic>
+          </wp:inline>
+        </w:drawing>
+      </w:r>
     </w:p>
     <w:p>
       <w:pPr>
-        <w:ind w:left="720"/>
-      </w:pPr>
+        <w:pStyle w:val="Heading2"/>
+        <w:numPr>
+          <w:ilvl w:val="0"/>
+          <w:numId w:val="12"/>
+        </w:numPr>
+      </w:pPr>
+      <w:r>
+        <w:lastRenderedPageBreak/>
+        <w:t>Database</w:t>
+      </w:r>
+      <w:r>
+        <w:t xml:space="preserve"> Design</w:t>
+      </w:r>
     </w:p>
     <w:p>
       <w:pPr>
+        <w:pStyle w:val="Heading2"/>
+        <w:ind w:firstLine="720"/>
+      </w:pPr>
+      <w:r>
+        <w:rPr>
+          <w:noProof/>
+          <w:lang w:eastAsia="en-SG"/>
+        </w:rPr>
+        <w:drawing>
+          <wp:inline distT="0" distB="0" distL="0" distR="0" wp14:anchorId="42B4200E" wp14:editId="2CBFAFA2">
+            <wp:extent cx="5943600" cy="3343910"/>
+            <wp:effectExtent l="0" t="0" r="0" b="8890"/>
+            <wp:docPr id="5" name="Picture 5"/>
+            <wp:cNvGraphicFramePr>
+              <a:graphicFrameLocks xmlns:a="http://schemas.openxmlformats.org/drawingml/2006/main" noChangeAspect="1"/>
+            </wp:cNvGraphicFramePr>
+            <a:graphic xmlns:a="http://schemas.openxmlformats.org/drawingml/2006/main">
+              <a:graphicData uri="http://schemas.openxmlformats.org/drawingml/2006/picture">
+                <pic:pic xmlns:pic="http://schemas.openxmlformats.org/drawingml/2006/picture">
+                  <pic:nvPicPr>
+                    <pic:cNvPr id="1" name=""/>
+                    <pic:cNvPicPr/>
+                  </pic:nvPicPr>
+                  <pic:blipFill>
+                    <a:blip r:embed="rId15"/>
+                    <a:stretch>
+                      <a:fillRect/>
+                    </a:stretch>
+                  </pic:blipFill>
+                  <pic:spPr>
+                    <a:xfrm>
+                      <a:off x="0" y="0"/>
+                      <a:ext cx="5943600" cy="3343910"/>
+                    </a:xfrm>
+                    <a:prstGeom prst="rect">
+                      <a:avLst/>
+                    </a:prstGeom>
+                  </pic:spPr>
+                </pic:pic>
+              </a:graphicData>
+            </a:graphic>
+          </wp:inline>
+        </w:drawing>
+      </w:r>
+      <w:r>
+        <w:t xml:space="preserve"> </w:t>
+      </w:r>
+    </w:p>
+    <w:p>
+      <w:pPr>
+        <w:pStyle w:val="ListParagraph"/>
+      </w:pPr>
+    </w:p>
+    <w:p/>
+    <w:p/>
+    <w:p/>
+    <w:p>
+      <w:pPr>
+        <w:ind w:left="720"/>
+      </w:pPr>
+    </w:p>
+    <w:p>
+      <w:pPr>
+        <w:ind w:left="720"/>
+      </w:pPr>
+    </w:p>
+    <w:p>
+      <w:pPr>
+        <w:ind w:left="720"/>
+      </w:pPr>
+    </w:p>
+    <w:p>
+      <w:pPr>
+        <w:ind w:left="720"/>
+      </w:pPr>
+    </w:p>
+    <w:p>
+      <w:pPr>
+        <w:ind w:left="720"/>
+      </w:pPr>
+    </w:p>
+    <w:p>
+      <w:pPr>
         <w:ind w:left="720"/>
       </w:pPr>
     </w:p>
     <w:sectPr>
-      <w:headerReference w:type="default" r:id="rId11"/>
-      <w:footerReference w:type="default" r:id="rId12"/>
+      <w:headerReference w:type="default" r:id="rId16"/>
+      <w:footerReference w:type="default" r:id="rId17"/>
       <w:pgSz w:w="12240" w:h="15840" w:code="1"/>
       <w:pgMar w:top="1440" w:right="1440" w:bottom="1440" w:left="1440" w:header="708" w:footer="708" w:gutter="0"/>
       <w:pgNumType w:fmt="numberInDash" w:start="0" w:chapStyle="1"/>
@@ -4331,7 +4601,7 @@
             <w:noProof/>
             <w:color w:val="3B3838" w:themeColor="background2" w:themeShade="40"/>
           </w:rPr>
-          <w:t xml:space="preserve"> 1 -</w:t>
+          <w:t xml:space="preserve"> 7 -</w:t>
         </w:r>
         <w:r>
           <w:rPr>
@@ -4474,6 +4744,7 @@
                             <w:dataBinding w:prefixMappings="xmlns:ns0='http://purl.org/dc/elements/1.1/' xmlns:ns1='http://schemas.openxmlformats.org/package/2006/metadata/core-properties' " w:xpath="/ns1:coreProperties[1]/ns0:title[1]" w:storeItemID="{6C3C8BC8-F283-45AE-878A-BAB7291924A1}"/>
                             <w:text/>
                           </w:sdtPr>
+                          <w:sdtEndPr/>
                           <w:sdtContent>
                             <w:p>
                               <w:pPr>
@@ -4537,6 +4808,7 @@
                       <w:dataBinding w:prefixMappings="xmlns:ns0='http://purl.org/dc/elements/1.1/' xmlns:ns1='http://schemas.openxmlformats.org/package/2006/metadata/core-properties' " w:xpath="/ns1:coreProperties[1]/ns0:title[1]" w:storeItemID="{6C3C8BC8-F283-45AE-878A-BAB7291924A1}"/>
                       <w:text/>
                     </w:sdtPr>
+                    <w:sdtEndPr/>
                     <w:sdtContent>
                       <w:p>
                         <w:pPr>
@@ -7804,536 +8076,6 @@
 </w:styles>
 </file>
 
-<file path=word/glossary/document.xml><?xml version="1.0" encoding="utf-8"?>
-<w:glossaryDocument xmlns:wpc="http://schemas.microsoft.com/office/word/2010/wordprocessingCanvas" xmlns:mc="http://schemas.openxmlformats.org/markup-compatibility/2006" xmlns:o="urn:schemas-microsoft-com:office:office" xmlns:r="http://schemas.openxmlformats.org/officeDocument/2006/relationships" xmlns:m="http://schemas.openxmlformats.org/officeDocument/2006/math" xmlns:v="urn:schemas-microsoft-com:vml" xmlns:wp14="http://schemas.microsoft.com/office/word/2010/wordprocessingDrawing" xmlns:wp="http://schemas.openxmlformats.org/drawingml/2006/wordprocessingDrawing" xmlns:w10="urn:schemas-microsoft-com:office:word" xmlns:w="http://schemas.openxmlformats.org/wordprocessingml/2006/main" xmlns:w14="http://schemas.microsoft.com/office/word/2010/wordml" xmlns:w15="http://schemas.microsoft.com/office/word/2012/wordml" xmlns:wpg="http://schemas.microsoft.com/office/word/2010/wordprocessingGroup" xmlns:wpi="http://schemas.microsoft.com/office/word/2010/wordprocessingInk" xmlns:wne="http://schemas.microsoft.com/office/word/2006/wordml" xmlns:wps="http://schemas.microsoft.com/office/word/2010/wordprocessingShape" mc:Ignorable="w14 w15 wp14"/>
-</file>
-
-<file path=word/glossary/fontTable.xml><?xml version="1.0" encoding="utf-8"?>
-<w:fonts xmlns:mc="http://schemas.openxmlformats.org/markup-compatibility/2006" xmlns:r="http://schemas.openxmlformats.org/officeDocument/2006/relationships" xmlns:w="http://schemas.openxmlformats.org/wordprocessingml/2006/main" xmlns:w14="http://schemas.microsoft.com/office/word/2010/wordml" xmlns:w15="http://schemas.microsoft.com/office/word/2012/wordml" mc:Ignorable="w14 w15">
-  <w:font w:name="Times New Roman">
-    <w:panose1 w:val="02020603050405020304"/>
-    <w:charset w:val="00"/>
-    <w:family w:val="roman"/>
-    <w:pitch w:val="variable"/>
-    <w:sig w:usb0="E0002EFF" w:usb1="C000785B" w:usb2="00000009" w:usb3="00000000" w:csb0="000001FF" w:csb1="00000000"/>
-  </w:font>
-  <w:font w:name="Symbol">
-    <w:panose1 w:val="05050102010706020507"/>
-    <w:charset w:val="02"/>
-    <w:family w:val="roman"/>
-    <w:pitch w:val="variable"/>
-    <w:sig w:usb0="00000000" w:usb1="10000000" w:usb2="00000000" w:usb3="00000000" w:csb0="80000000" w:csb1="00000000"/>
-  </w:font>
-  <w:font w:name="Courier New">
-    <w:panose1 w:val="02070309020205020404"/>
-    <w:charset w:val="00"/>
-    <w:family w:val="modern"/>
-    <w:pitch w:val="fixed"/>
-    <w:sig w:usb0="E0002EFF" w:usb1="C0007843" w:usb2="00000009" w:usb3="00000000" w:csb0="000001FF" w:csb1="00000000"/>
-  </w:font>
-  <w:font w:name="Wingdings">
-    <w:panose1 w:val="05000000000000000000"/>
-    <w:charset w:val="02"/>
-    <w:family w:val="auto"/>
-    <w:pitch w:val="variable"/>
-    <w:sig w:usb0="00000000" w:usb1="10000000" w:usb2="00000000" w:usb3="00000000" w:csb0="80000000" w:csb1="00000000"/>
-  </w:font>
-  <w:font w:name="Calibri">
-    <w:altName w:val="Calibri"/>
-    <w:panose1 w:val="020F0502020204030204"/>
-    <w:charset w:val="00"/>
-    <w:family w:val="swiss"/>
-    <w:pitch w:val="variable"/>
-    <w:sig w:usb0="E4002EFF" w:usb1="C000247B" w:usb2="00000009" w:usb3="00000000" w:csb0="000001FF" w:csb1="00000000"/>
-  </w:font>
-  <w:font w:name="Calibri Light">
-    <w:panose1 w:val="020F0302020204030204"/>
-    <w:charset w:val="00"/>
-    <w:family w:val="swiss"/>
-    <w:pitch w:val="variable"/>
-    <w:sig w:usb0="E4002EFF" w:usb1="C000247B" w:usb2="00000009" w:usb3="00000000" w:csb0="000001FF" w:csb1="00000000"/>
-  </w:font>
-</w:fonts>
-</file>
-
-<file path=word/glossary/settings.xml><?xml version="1.0" encoding="utf-8"?>
-<w:settings xmlns:mc="http://schemas.openxmlformats.org/markup-compatibility/2006" xmlns:o="urn:schemas-microsoft-com:office:office" xmlns:r="http://schemas.openxmlformats.org/officeDocument/2006/relationships" xmlns:m="http://schemas.openxmlformats.org/officeDocument/2006/math" xmlns:v="urn:schemas-microsoft-com:vml" xmlns:w10="urn:schemas-microsoft-com:office:word" xmlns:w="http://schemas.openxmlformats.org/wordprocessingml/2006/main" xmlns:w14="http://schemas.microsoft.com/office/word/2010/wordml" xmlns:w15="http://schemas.microsoft.com/office/word/2012/wordml" xmlns:sl="http://schemas.openxmlformats.org/schemaLibrary/2006/main" mc:Ignorable="w14 w15">
-  <w:view w:val="normal"/>
-  <w:defaultTabStop w:val="720"/>
-  <w:characterSpacingControl w:val="doNotCompress"/>
-  <w:compat>
-    <w:useFELayout/>
-    <w:compatSetting w:name="compatibilityMode" w:uri="http://schemas.microsoft.com/office/word" w:val="15"/>
-    <w:compatSetting w:name="overrideTableStyleFontSizeAndJustification" w:uri="http://schemas.microsoft.com/office/word" w:val="1"/>
-    <w:compatSetting w:name="enableOpenTypeFeatures" w:uri="http://schemas.microsoft.com/office/word" w:val="1"/>
-    <w:compatSetting w:name="doNotFlipMirrorIndents" w:uri="http://schemas.microsoft.com/office/word" w:val="1"/>
-    <w:compatSetting w:name="differentiateMultirowTableHeaders" w:uri="http://schemas.microsoft.com/office/word" w:val="1"/>
-  </w:compat>
-  <w:rsids>
-    <w:rsidRoot w:val="004E2B71"/>
-    <w:rsid w:val="00486500"/>
-    <w:rsid w:val="004E2B71"/>
-  </w:rsids>
-  <m:mathPr>
-    <m:mathFont m:val="Cambria Math"/>
-    <m:brkBin m:val="before"/>
-    <m:brkBinSub m:val="--"/>
-    <m:smallFrac m:val="0"/>
-    <m:dispDef/>
-    <m:lMargin m:val="0"/>
-    <m:rMargin m:val="0"/>
-    <m:defJc m:val="centerGroup"/>
-    <m:wrapIndent m:val="1440"/>
-    <m:intLim m:val="subSup"/>
-    <m:naryLim m:val="undOvr"/>
-  </m:mathPr>
-  <w:themeFontLang w:val="en-SG"/>
-  <w:clrSchemeMapping w:bg1="light1" w:t1="dark1" w:bg2="light2" w:t2="dark2" w:accent1="accent1" w:accent2="accent2" w:accent3="accent3" w:accent4="accent4" w:accent5="accent5" w:accent6="accent6" w:hyperlink="hyperlink" w:followedHyperlink="followedHyperlink"/>
-  <w:decimalSymbol w:val="."/>
-  <w:listSeparator w:val=","/>
-  <w15:chartTrackingRefBased/>
-</w:settings>
-</file>
-
-<file path=word/glossary/styles.xml><?xml version="1.0" encoding="utf-8"?>
-<w:styles xmlns:mc="http://schemas.openxmlformats.org/markup-compatibility/2006" xmlns:r="http://schemas.openxmlformats.org/officeDocument/2006/relationships" xmlns:w="http://schemas.openxmlformats.org/wordprocessingml/2006/main" xmlns:w14="http://schemas.microsoft.com/office/word/2010/wordml" xmlns:w15="http://schemas.microsoft.com/office/word/2012/wordml" mc:Ignorable="w14 w15">
-  <w:docDefaults>
-    <w:rPrDefault>
-      <w:rPr>
-        <w:rFonts w:asciiTheme="minorHAnsi" w:eastAsiaTheme="minorEastAsia" w:hAnsiTheme="minorHAnsi" w:cstheme="minorBidi"/>
-        <w:sz w:val="22"/>
-        <w:szCs w:val="22"/>
-        <w:lang w:val="en-SG" w:eastAsia="en-SG" w:bidi="ar-SA"/>
-      </w:rPr>
-    </w:rPrDefault>
-    <w:pPrDefault>
-      <w:pPr>
-        <w:spacing w:after="160" w:line="259" w:lineRule="auto"/>
-      </w:pPr>
-    </w:pPrDefault>
-  </w:docDefaults>
-  <w:latentStyles w:defLockedState="0" w:defUIPriority="99" w:defSemiHidden="0" w:defUnhideWhenUsed="0" w:defQFormat="0" w:count="371">
-    <w:lsdException w:name="Normal" w:uiPriority="0" w:qFormat="1"/>
-    <w:lsdException w:name="heading 1" w:uiPriority="9" w:qFormat="1"/>
-    <w:lsdException w:name="heading 2" w:semiHidden="1" w:uiPriority="9" w:unhideWhenUsed="1" w:qFormat="1"/>
-    <w:lsdException w:name="heading 3" w:semiHidden="1" w:uiPriority="9" w:unhideWhenUsed="1" w:qFormat="1"/>
-    <w:lsdException w:name="heading 4" w:semiHidden="1" w:uiPriority="9" w:unhideWhenUsed="1" w:qFormat="1"/>
-    <w:lsdException w:name="heading 5" w:semiHidden="1" w:uiPriority="9" w:unhideWhenUsed="1" w:qFormat="1"/>
-    <w:lsdException w:name="heading 6" w:semiHidden="1" w:uiPriority="9" w:unhideWhenUsed="1" w:qFormat="1"/>
-    <w:lsdException w:name="heading 7" w:semiHidden="1" w:uiPriority="9" w:unhideWhenUsed="1" w:qFormat="1"/>
-    <w:lsdException w:name="heading 8" w:semiHidden="1" w:uiPriority="9" w:unhideWhenUsed="1" w:qFormat="1"/>
-    <w:lsdException w:name="heading 9" w:semiHidden="1" w:uiPriority="9" w:unhideWhenUsed="1" w:qFormat="1"/>
-    <w:lsdException w:name="index 1" w:semiHidden="1" w:unhideWhenUsed="1"/>
-    <w:lsdException w:name="index 2" w:semiHidden="1" w:unhideWhenUsed="1"/>
-    <w:lsdException w:name="index 3" w:semiHidden="1" w:unhideWhenUsed="1"/>
-    <w:lsdException w:name="index 4" w:semiHidden="1" w:unhideWhenUsed="1"/>
-    <w:lsdException w:name="index 5" w:semiHidden="1" w:unhideWhenUsed="1"/>
-    <w:lsdException w:name="index 6" w:semiHidden="1" w:unhideWhenUsed="1"/>
-    <w:lsdException w:name="index 7" w:semiHidden="1" w:unhideWhenUsed="1"/>
-    <w:lsdException w:name="index 8" w:semiHidden="1" w:unhideWhenUsed="1"/>
-    <w:lsdException w:name="index 9" w:semiHidden="1" w:unhideWhenUsed="1"/>
-    <w:lsdException w:name="toc 1" w:semiHidden="1" w:uiPriority="39" w:unhideWhenUsed="1"/>
-    <w:lsdException w:name="toc 2" w:semiHidden="1" w:uiPriority="39" w:unhideWhenUsed="1"/>
-    <w:lsdException w:name="toc 3" w:semiHidden="1" w:uiPriority="39" w:unhideWhenUsed="1"/>
-    <w:lsdException w:name="toc 4" w:semiHidden="1" w:uiPriority="39" w:unhideWhenUsed="1"/>
-    <w:lsdException w:name="toc 5" w:semiHidden="1" w:uiPriority="39" w:unhideWhenUsed="1"/>
-    <w:lsdException w:name="toc 6" w:semiHidden="1" w:uiPriority="39" w:unhideWhenUsed="1"/>
-    <w:lsdException w:name="toc 7" w:semiHidden="1" w:uiPriority="39" w:unhideWhenUsed="1"/>
-    <w:lsdException w:name="toc 8" w:semiHidden="1" w:uiPriority="39" w:unhideWhenUsed="1"/>
-    <w:lsdException w:name="toc 9" w:semiHidden="1" w:uiPriority="39" w:unhideWhenUsed="1"/>
-    <w:lsdException w:name="Normal Indent" w:semiHidden="1" w:unhideWhenUsed="1"/>
-    <w:lsdException w:name="footnote text" w:semiHidden="1" w:unhideWhenUsed="1"/>
-    <w:lsdException w:name="annotation text" w:semiHidden="1" w:unhideWhenUsed="1"/>
-    <w:lsdException w:name="header" w:semiHidden="1" w:unhideWhenUsed="1"/>
-    <w:lsdException w:name="footer" w:semiHidden="1" w:unhideWhenUsed="1"/>
-    <w:lsdException w:name="index heading" w:semiHidden="1" w:unhideWhenUsed="1"/>
-    <w:lsdException w:name="caption" w:semiHidden="1" w:uiPriority="35" w:unhideWhenUsed="1" w:qFormat="1"/>
-    <w:lsdException w:name="table of figures" w:semiHidden="1" w:unhideWhenUsed="1"/>
-    <w:lsdException w:name="envelope address" w:semiHidden="1" w:unhideWhenUsed="1"/>
-    <w:lsdException w:name="envelope return" w:semiHidden="1" w:unhideWhenUsed="1"/>
-    <w:lsdException w:name="footnote reference" w:semiHidden="1" w:unhideWhenUsed="1"/>
-    <w:lsdException w:name="annotation reference" w:semiHidden="1" w:unhideWhenUsed="1"/>
-    <w:lsdException w:name="line number" w:semiHidden="1" w:unhideWhenUsed="1"/>
-    <w:lsdException w:name="page number" w:semiHidden="1" w:unhideWhenUsed="1"/>
-    <w:lsdException w:name="endnote reference" w:semiHidden="1" w:unhideWhenUsed="1"/>
-    <w:lsdException w:name="endnote text" w:semiHidden="1" w:unhideWhenUsed="1"/>
-    <w:lsdException w:name="table of authorities" w:semiHidden="1" w:unhideWhenUsed="1"/>
-    <w:lsdException w:name="macro" w:semiHidden="1" w:unhideWhenUsed="1"/>
-    <w:lsdException w:name="toa heading" w:semiHidden="1" w:unhideWhenUsed="1"/>
-    <w:lsdException w:name="List" w:semiHidden="1" w:unhideWhenUsed="1"/>
-    <w:lsdException w:name="List Bullet" w:semiHidden="1" w:unhideWhenUsed="1"/>
-    <w:lsdException w:name="List Number" w:semiHidden="1" w:unhideWhenUsed="1"/>
-    <w:lsdException w:name="List 2" w:semiHidden="1" w:unhideWhenUsed="1"/>
-    <w:lsdException w:name="List 3" w:semiHidden="1" w:unhideWhenUsed="1"/>
-    <w:lsdException w:name="List 4" w:semiHidden="1" w:unhideWhenUsed="1"/>
-    <w:lsdException w:name="List 5" w:semiHidden="1" w:unhideWhenUsed="1"/>
-    <w:lsdException w:name="List Bullet 2" w:semiHidden="1" w:unhideWhenUsed="1"/>
-    <w:lsdException w:name="List Bullet 3" w:semiHidden="1" w:unhideWhenUsed="1"/>
-    <w:lsdException w:name="List Bullet 4" w:semiHidden="1" w:unhideWhenUsed="1"/>
-    <w:lsdException w:name="List Bullet 5" w:semiHidden="1" w:unhideWhenUsed="1"/>
-    <w:lsdException w:name="List Number 2" w:semiHidden="1" w:unhideWhenUsed="1"/>
-    <w:lsdException w:name="List Number 3" w:semiHidden="1" w:unhideWhenUsed="1"/>
-    <w:lsdException w:name="List Number 4" w:semiHidden="1" w:unhideWhenUsed="1"/>
-    <w:lsdException w:name="List Number 5" w:semiHidden="1" w:unhideWhenUsed="1"/>
-    <w:lsdException w:name="Title" w:uiPriority="10" w:qFormat="1"/>
-    <w:lsdException w:name="Closing" w:semiHidden="1" w:unhideWhenUsed="1"/>
-    <w:lsdException w:name="Signature" w:semiHidden="1" w:unhideWhenUsed="1"/>
-    <w:lsdException w:name="Default Paragraph Font" w:semiHidden="1" w:uiPriority="1" w:unhideWhenUsed="1"/>
-    <w:lsdException w:name="Body Text" w:semiHidden="1" w:unhideWhenUsed="1"/>
-    <w:lsdException w:name="Body Text Indent" w:semiHidden="1" w:unhideWhenUsed="1"/>
-    <w:lsdException w:name="List Continue" w:semiHidden="1" w:unhideWhenUsed="1"/>
-    <w:lsdException w:name="List Continue 2" w:semiHidden="1" w:unhideWhenUsed="1"/>
-    <w:lsdException w:name="List Continue 3" w:semiHidden="1" w:unhideWhenUsed="1"/>
-    <w:lsdException w:name="List Continue 4" w:semiHidden="1" w:unhideWhenUsed="1"/>
-    <w:lsdException w:name="List Continue 5" w:semiHidden="1" w:unhideWhenUsed="1"/>
-    <w:lsdException w:name="Message Header" w:semiHidden="1" w:unhideWhenUsed="1"/>
-    <w:lsdException w:name="Subtitle" w:uiPriority="11" w:qFormat="1"/>
-    <w:lsdException w:name="Salutation" w:semiHidden="1" w:unhideWhenUsed="1"/>
-    <w:lsdException w:name="Date" w:semiHidden="1" w:unhideWhenUsed="1"/>
-    <w:lsdException w:name="Body Text First Indent" w:semiHidden="1" w:unhideWhenUsed="1"/>
-    <w:lsdException w:name="Body Text First Indent 2" w:semiHidden="1" w:unhideWhenUsed="1"/>
-    <w:lsdException w:name="Note Heading" w:semiHidden="1" w:unhideWhenUsed="1"/>
-    <w:lsdException w:name="Body Text 2" w:semiHidden="1" w:unhideWhenUsed="1"/>
-    <w:lsdException w:name="Body Text 3" w:semiHidden="1" w:unhideWhenUsed="1"/>
-    <w:lsdException w:name="Body Text Indent 2" w:semiHidden="1" w:unhideWhenUsed="1"/>
-    <w:lsdException w:name="Body Text Indent 3" w:semiHidden="1" w:unhideWhenUsed="1"/>
-    <w:lsdException w:name="Block Text" w:semiHidden="1" w:unhideWhenUsed="1"/>
-    <w:lsdException w:name="Hyperlink" w:semiHidden="1" w:unhideWhenUsed="1"/>
-    <w:lsdException w:name="FollowedHyperlink" w:semiHidden="1" w:unhideWhenUsed="1"/>
-    <w:lsdException w:name="Strong" w:uiPriority="22" w:qFormat="1"/>
-    <w:lsdException w:name="Emphasis" w:uiPriority="20" w:qFormat="1"/>
-    <w:lsdException w:name="Document Map" w:semiHidden="1" w:unhideWhenUsed="1"/>
-    <w:lsdException w:name="Plain Text" w:semiHidden="1" w:unhideWhenUsed="1"/>
-    <w:lsdException w:name="E-mail Signature" w:semiHidden="1" w:unhideWhenUsed="1"/>
-    <w:lsdException w:name="HTML Top of Form" w:semiHidden="1" w:unhideWhenUsed="1"/>
-    <w:lsdException w:name="HTML Bottom of Form" w:semiHidden="1" w:unhideWhenUsed="1"/>
-    <w:lsdException w:name="Normal (Web)" w:semiHidden="1" w:unhideWhenUsed="1"/>
-    <w:lsdException w:name="HTML Acronym" w:semiHidden="1" w:unhideWhenUsed="1"/>
-    <w:lsdException w:name="HTML Address" w:semiHidden="1" w:unhideWhenUsed="1"/>
-    <w:lsdException w:name="HTML Cite" w:semiHidden="1" w:unhideWhenUsed="1"/>
-    <w:lsdException w:name="HTML Code" w:semiHidden="1" w:unhideWhenUsed="1"/>
-    <w:lsdException w:name="HTML Definition" w:semiHidden="1" w:unhideWhenUsed="1"/>
-    <w:lsdException w:name="HTML Keyboard" w:semiHidden="1" w:unhideWhenUsed="1"/>
-    <w:lsdException w:name="HTML Preformatted" w:semiHidden="1" w:unhideWhenUsed="1"/>
-    <w:lsdException w:name="HTML Sample" w:semiHidden="1" w:unhideWhenUsed="1"/>
-    <w:lsdException w:name="HTML Typewriter" w:semiHidden="1" w:unhideWhenUsed="1"/>
-    <w:lsdException w:name="HTML Variable" w:semiHidden="1" w:unhideWhenUsed="1"/>
-    <w:lsdException w:name="Normal Table" w:semiHidden="1" w:unhideWhenUsed="1"/>
-    <w:lsdException w:name="annotation subject" w:semiHidden="1" w:unhideWhenUsed="1"/>
-    <w:lsdException w:name="No List" w:semiHidden="1" w:unhideWhenUsed="1"/>
-    <w:lsdException w:name="Outline List 1" w:semiHidden="1" w:unhideWhenUsed="1"/>
-    <w:lsdException w:name="Outline List 2" w:semiHidden="1" w:unhideWhenUsed="1"/>
-    <w:lsdException w:name="Outline List 3" w:semiHidden="1" w:unhideWhenUsed="1"/>
-    <w:lsdException w:name="Table Simple 1" w:semiHidden="1" w:unhideWhenUsed="1"/>
-    <w:lsdException w:name="Table Simple 2" w:semiHidden="1" w:unhideWhenUsed="1"/>
-    <w:lsdException w:name="Table Simple 3" w:semiHidden="1" w:unhideWhenUsed="1"/>
-    <w:lsdException w:name="Table Classic 1" w:semiHidden="1" w:unhideWhenUsed="1"/>
-    <w:lsdException w:name="Table Classic 2" w:semiHidden="1" w:unhideWhenUsed="1"/>
-    <w:lsdException w:name="Table Classic 3" w:semiHidden="1" w:unhideWhenUsed="1"/>
-    <w:lsdException w:name="Table Classic 4" w:semiHidden="1" w:unhideWhenUsed="1"/>
-    <w:lsdException w:name="Table Colorful 1" w:semiHidden="1" w:unhideWhenUsed="1"/>
-    <w:lsdException w:name="Table Colorful 2" w:semiHidden="1" w:unhideWhenUsed="1"/>
-    <w:lsdException w:name="Table Colorful 3" w:semiHidden="1" w:unhideWhenUsed="1"/>
-    <w:lsdException w:name="Table Columns 1" w:semiHidden="1" w:unhideWhenUsed="1"/>
-    <w:lsdException w:name="Table Columns 2" w:semiHidden="1" w:unhideWhenUsed="1"/>
-    <w:lsdException w:name="Table Columns 3" w:semiHidden="1" w:unhideWhenUsed="1"/>
-    <w:lsdException w:name="Table Columns 4" w:semiHidden="1" w:unhideWhenUsed="1"/>
-    <w:lsdException w:name="Table Columns 5" w:semiHidden="1" w:unhideWhenUsed="1"/>
-    <w:lsdException w:name="Table Grid 1" w:semiHidden="1" w:unhideWhenUsed="1"/>
-    <w:lsdException w:name="Table Grid 2" w:semiHidden="1" w:unhideWhenUsed="1"/>
-    <w:lsdException w:name="Table Grid 3" w:semiHidden="1" w:unhideWhenUsed="1"/>
-    <w:lsdException w:name="Table Grid 4" w:semiHidden="1" w:unhideWhenUsed="1"/>
-    <w:lsdException w:name="Table Grid 5" w:semiHidden="1" w:unhideWhenUsed="1"/>
-    <w:lsdException w:name="Table Grid 6" w:semiHidden="1" w:unhideWhenUsed="1"/>
-    <w:lsdException w:name="Table Grid 7" w:semiHidden="1" w:unhideWhenUsed="1"/>
-    <w:lsdException w:name="Table Grid 8" w:semiHidden="1" w:unhideWhenUsed="1"/>
-    <w:lsdException w:name="Table List 1" w:semiHidden="1" w:unhideWhenUsed="1"/>
-    <w:lsdException w:name="Table List 2" w:semiHidden="1" w:unhideWhenUsed="1"/>
-    <w:lsdException w:name="Table List 3" w:semiHidden="1" w:unhideWhenUsed="1"/>
-    <w:lsdException w:name="Table List 4" w:semiHidden="1" w:unhideWhenUsed="1"/>
-    <w:lsdException w:name="Table List 5" w:semiHidden="1" w:unhideWhenUsed="1"/>
-    <w:lsdException w:name="Table List 6" w:semiHidden="1" w:unhideWhenUsed="1"/>
-    <w:lsdException w:name="Table List 7" w:semiHidden="1" w:unhideWhenUsed="1"/>
-    <w:lsdException w:name="Table List 8" w:semiHidden="1" w:unhideWhenUsed="1"/>
-    <w:lsdException w:name="Table 3D effects 1" w:semiHidden="1" w:unhideWhenUsed="1"/>
-    <w:lsdException w:name="Table 3D effects 2" w:semiHidden="1" w:unhideWhenUsed="1"/>
-    <w:lsdException w:name="Table 3D effects 3" w:semiHidden="1" w:unhideWhenUsed="1"/>
-    <w:lsdException w:name="Table Contemporary" w:semiHidden="1" w:unhideWhenUsed="1"/>
-    <w:lsdException w:name="Table Elegant" w:semiHidden="1" w:unhideWhenUsed="1"/>
-    <w:lsdException w:name="Table Professional" w:semiHidden="1" w:unhideWhenUsed="1"/>
-    <w:lsdException w:name="Table Subtle 1" w:semiHidden="1" w:unhideWhenUsed="1"/>
-    <w:lsdException w:name="Table Subtle 2" w:semiHidden="1" w:unhideWhenUsed="1"/>
-    <w:lsdException w:name="Table Web 1" w:semiHidden="1" w:unhideWhenUsed="1"/>
-    <w:lsdException w:name="Table Web 2" w:semiHidden="1" w:unhideWhenUsed="1"/>
-    <w:lsdException w:name="Table Web 3" w:semiHidden="1" w:unhideWhenUsed="1"/>
-    <w:lsdException w:name="Balloon Text" w:semiHidden="1" w:unhideWhenUsed="1"/>
-    <w:lsdException w:name="Table Grid" w:uiPriority="39"/>
-    <w:lsdException w:name="Table Theme" w:semiHidden="1" w:unhideWhenUsed="1"/>
-    <w:lsdException w:name="Placeholder Text" w:semiHidden="1"/>
-    <w:lsdException w:name="No Spacing" w:uiPriority="1" w:qFormat="1"/>
-    <w:lsdException w:name="Light Shading" w:uiPriority="60"/>
-    <w:lsdException w:name="Light List" w:uiPriority="61"/>
-    <w:lsdException w:name="Light Grid" w:uiPriority="62"/>
-    <w:lsdException w:name="Medium Shading 1" w:uiPriority="63"/>
-    <w:lsdException w:name="Medium Shading 2" w:uiPriority="64"/>
-    <w:lsdException w:name="Medium List 1" w:uiPriority="65"/>
-    <w:lsdException w:name="Medium List 2" w:uiPriority="66"/>
-    <w:lsdException w:name="Medium Grid 1" w:uiPriority="67"/>
-    <w:lsdException w:name="Medium Grid 2" w:uiPriority="68"/>
-    <w:lsdException w:name="Medium Grid 3" w:uiPriority="69"/>
-    <w:lsdException w:name="Dark List" w:uiPriority="70"/>
-    <w:lsdException w:name="Colorful Shading" w:uiPriority="71"/>
-    <w:lsdException w:name="Colorful List" w:uiPriority="72"/>
-    <w:lsdException w:name="Colorful Grid" w:uiPriority="73"/>
-    <w:lsdException w:name="Light Shading Accent 1" w:uiPriority="60"/>
-    <w:lsdException w:name="Light List Accent 1" w:uiPriority="61"/>
-    <w:lsdException w:name="Light Grid Accent 1" w:uiPriority="62"/>
-    <w:lsdException w:name="Medium Shading 1 Accent 1" w:uiPriority="63"/>
-    <w:lsdException w:name="Medium Shading 2 Accent 1" w:uiPriority="64"/>
-    <w:lsdException w:name="Medium List 1 Accent 1" w:uiPriority="65"/>
-    <w:lsdException w:name="Revision" w:semiHidden="1"/>
-    <w:lsdException w:name="List Paragraph" w:uiPriority="34" w:qFormat="1"/>
-    <w:lsdException w:name="Quote" w:uiPriority="29" w:qFormat="1"/>
-    <w:lsdException w:name="Intense Quote" w:uiPriority="30" w:qFormat="1"/>
-    <w:lsdException w:name="Medium List 2 Accent 1" w:uiPriority="66"/>
-    <w:lsdException w:name="Medium Grid 1 Accent 1" w:uiPriority="67"/>
-    <w:lsdException w:name="Medium Grid 2 Accent 1" w:uiPriority="68"/>
-    <w:lsdException w:name="Medium Grid 3 Accent 1" w:uiPriority="69"/>
-    <w:lsdException w:name="Dark List Accent 1" w:uiPriority="70"/>
-    <w:lsdException w:name="Colorful Shading Accent 1" w:uiPriority="71"/>
-    <w:lsdException w:name="Colorful List Accent 1" w:uiPriority="72"/>
-    <w:lsdException w:name="Colorful Grid Accent 1" w:uiPriority="73"/>
-    <w:lsdException w:name="Light Shading Accent 2" w:uiPriority="60"/>
-    <w:lsdException w:name="Light List Accent 2" w:uiPriority="61"/>
-    <w:lsdException w:name="Light Grid Accent 2" w:uiPriority="62"/>
-    <w:lsdException w:name="Medium Shading 1 Accent 2" w:uiPriority="63"/>
-    <w:lsdException w:name="Medium Shading 2 Accent 2" w:uiPriority="64"/>
-    <w:lsdException w:name="Medium List 1 Accent 2" w:uiPriority="65"/>
-    <w:lsdException w:name="Medium List 2 Accent 2" w:uiPriority="66"/>
-    <w:lsdException w:name="Medium Grid 1 Accent 2" w:uiPriority="67"/>
-    <w:lsdException w:name="Medium Grid 2 Accent 2" w:uiPriority="68"/>
-    <w:lsdException w:name="Medium Grid 3 Accent 2" w:uiPriority="69"/>
-    <w:lsdException w:name="Dark List Accent 2" w:uiPriority="70"/>
-    <w:lsdException w:name="Colorful Shading Accent 2" w:uiPriority="71"/>
-    <w:lsdException w:name="Colorful List Accent 2" w:uiPriority="72"/>
-    <w:lsdException w:name="Colorful Grid Accent 2" w:uiPriority="73"/>
-    <w:lsdException w:name="Light Shading Accent 3" w:uiPriority="60"/>
-    <w:lsdException w:name="Light List Accent 3" w:uiPriority="61"/>
-    <w:lsdException w:name="Light Grid Accent 3" w:uiPriority="62"/>
-    <w:lsdException w:name="Medium Shading 1 Accent 3" w:uiPriority="63"/>
-    <w:lsdException w:name="Medium Shading 2 Accent 3" w:uiPriority="64"/>
-    <w:lsdException w:name="Medium List 1 Accent 3" w:uiPriority="65"/>
-    <w:lsdException w:name="Medium List 2 Accent 3" w:uiPriority="66"/>
-    <w:lsdException w:name="Medium Grid 1 Accent 3" w:uiPriority="67"/>
-    <w:lsdException w:name="Medium Grid 2 Accent 3" w:uiPriority="68"/>
-    <w:lsdException w:name="Medium Grid 3 Accent 3" w:uiPriority="69"/>
-    <w:lsdException w:name="Dark List Accent 3" w:uiPriority="70"/>
-    <w:lsdException w:name="Colorful Shading Accent 3" w:uiPriority="71"/>
-    <w:lsdException w:name="Colorful List Accent 3" w:uiPriority="72"/>
-    <w:lsdException w:name="Colorful Grid Accent 3" w:uiPriority="73"/>
-    <w:lsdException w:name="Light Shading Accent 4" w:uiPriority="60"/>
-    <w:lsdException w:name="Light List Accent 4" w:uiPriority="61"/>
-    <w:lsdException w:name="Light Grid Accent 4" w:uiPriority="62"/>
-    <w:lsdException w:name="Medium Shading 1 Accent 4" w:uiPriority="63"/>
-    <w:lsdException w:name="Medium Shading 2 Accent 4" w:uiPriority="64"/>
-    <w:lsdException w:name="Medium List 1 Accent 4" w:uiPriority="65"/>
-    <w:lsdException w:name="Medium List 2 Accent 4" w:uiPriority="66"/>
-    <w:lsdException w:name="Medium Grid 1 Accent 4" w:uiPriority="67"/>
-    <w:lsdException w:name="Medium Grid 2 Accent 4" w:uiPriority="68"/>
-    <w:lsdException w:name="Medium Grid 3 Accent 4" w:uiPriority="69"/>
-    <w:lsdException w:name="Dark List Accent 4" w:uiPriority="70"/>
-    <w:lsdException w:name="Colorful Shading Accent 4" w:uiPriority="71"/>
-    <w:lsdException w:name="Colorful List Accent 4" w:uiPriority="72"/>
-    <w:lsdException w:name="Colorful Grid Accent 4" w:uiPriority="73"/>
-    <w:lsdException w:name="Light Shading Accent 5" w:uiPriority="60"/>
-    <w:lsdException w:name="Light List Accent 5" w:uiPriority="61"/>
-    <w:lsdException w:name="Light Grid Accent 5" w:uiPriority="62"/>
-    <w:lsdException w:name="Medium Shading 1 Accent 5" w:uiPriority="63"/>
-    <w:lsdException w:name="Medium Shading 2 Accent 5" w:uiPriority="64"/>
-    <w:lsdException w:name="Medium List 1 Accent 5" w:uiPriority="65"/>
-    <w:lsdException w:name="Medium List 2 Accent 5" w:uiPriority="66"/>
-    <w:lsdException w:name="Medium Grid 1 Accent 5" w:uiPriority="67"/>
-    <w:lsdException w:name="Medium Grid 2 Accent 5" w:uiPriority="68"/>
-    <w:lsdException w:name="Medium Grid 3 Accent 5" w:uiPriority="69"/>
-    <w:lsdException w:name="Dark List Accent 5" w:uiPriority="70"/>
-    <w:lsdException w:name="Colorful Shading Accent 5" w:uiPriority="71"/>
-    <w:lsdException w:name="Colorful List Accent 5" w:uiPriority="72"/>
-    <w:lsdException w:name="Colorful Grid Accent 5" w:uiPriority="73"/>
-    <w:lsdException w:name="Light Shading Accent 6" w:uiPriority="60"/>
-    <w:lsdException w:name="Light List Accent 6" w:uiPriority="61"/>
-    <w:lsdException w:name="Light Grid Accent 6" w:uiPriority="62"/>
-    <w:lsdException w:name="Medium Shading 1 Accent 6" w:uiPriority="63"/>
-    <w:lsdException w:name="Medium Shading 2 Accent 6" w:uiPriority="64"/>
-    <w:lsdException w:name="Medium List 1 Accent 6" w:uiPriority="65"/>
-    <w:lsdException w:name="Medium List 2 Accent 6" w:uiPriority="66"/>
-    <w:lsdException w:name="Medium Grid 1 Accent 6" w:uiPriority="67"/>
-    <w:lsdException w:name="Medium Grid 2 Accent 6" w:uiPriority="68"/>
-    <w:lsdException w:name="Medium Grid 3 Accent 6" w:uiPriority="69"/>
-    <w:lsdException w:name="Dark List Accent 6" w:uiPriority="70"/>
-    <w:lsdException w:name="Colorful Shading Accent 6" w:uiPriority="71"/>
-    <w:lsdException w:name="Colorful List Accent 6" w:uiPriority="72"/>
-    <w:lsdException w:name="Colorful Grid Accent 6" w:uiPriority="73"/>
-    <w:lsdException w:name="Subtle Emphasis" w:uiPriority="19" w:qFormat="1"/>
-    <w:lsdException w:name="Intense Emphasis" w:uiPriority="21" w:qFormat="1"/>
-    <w:lsdException w:name="Subtle Reference" w:uiPriority="31" w:qFormat="1"/>
-    <w:lsdException w:name="Intense Reference" w:uiPriority="32" w:qFormat="1"/>
-    <w:lsdException w:name="Book Title" w:uiPriority="33" w:qFormat="1"/>
-    <w:lsdException w:name="Bibliography" w:semiHidden="1" w:uiPriority="37" w:unhideWhenUsed="1"/>
-    <w:lsdException w:name="TOC Heading" w:semiHidden="1" w:uiPriority="39" w:unhideWhenUsed="1" w:qFormat="1"/>
-    <w:lsdException w:name="Plain Table 1" w:uiPriority="41"/>
-    <w:lsdException w:name="Plain Table 2" w:uiPriority="42"/>
-    <w:lsdException w:name="Plain Table 3" w:uiPriority="43"/>
-    <w:lsdException w:name="Plain Table 4" w:uiPriority="44"/>
-    <w:lsdException w:name="Plain Table 5" w:uiPriority="45"/>
-    <w:lsdException w:name="Grid Table Light" w:uiPriority="40"/>
-    <w:lsdException w:name="Grid Table 1 Light" w:uiPriority="46"/>
-    <w:lsdException w:name="Grid Table 2" w:uiPriority="47"/>
-    <w:lsdException w:name="Grid Table 3" w:uiPriority="48"/>
-    <w:lsdException w:name="Grid Table 4" w:uiPriority="49"/>
-    <w:lsdException w:name="Grid Table 5 Dark" w:uiPriority="50"/>
-    <w:lsdException w:name="Grid Table 6 Colorful" w:uiPriority="51"/>
-    <w:lsdException w:name="Grid Table 7 Colorful" w:uiPriority="52"/>
-    <w:lsdException w:name="Grid Table 1 Light Accent 1" w:uiPriority="46"/>
-    <w:lsdException w:name="Grid Table 2 Accent 1" w:uiPriority="47"/>
-    <w:lsdException w:name="Grid Table 3 Accent 1" w:uiPriority="48"/>
-    <w:lsdException w:name="Grid Table 4 Accent 1" w:uiPriority="49"/>
-    <w:lsdException w:name="Grid Table 5 Dark Accent 1" w:uiPriority="50"/>
-    <w:lsdException w:name="Grid Table 6 Colorful Accent 1" w:uiPriority="51"/>
-    <w:lsdException w:name="Grid Table 7 Colorful Accent 1" w:uiPriority="52"/>
-    <w:lsdException w:name="Grid Table 1 Light Accent 2" w:uiPriority="46"/>
-    <w:lsdException w:name="Grid Table 2 Accent 2" w:uiPriority="47"/>
-    <w:lsdException w:name="Grid Table 3 Accent 2" w:uiPriority="48"/>
-    <w:lsdException w:name="Grid Table 4 Accent 2" w:uiPriority="49"/>
-    <w:lsdException w:name="Grid Table 5 Dark Accent 2" w:uiPriority="50"/>
-    <w:lsdException w:name="Grid Table 6 Colorful Accent 2" w:uiPriority="51"/>
-    <w:lsdException w:name="Grid Table 7 Colorful Accent 2" w:uiPriority="52"/>
-    <w:lsdException w:name="Grid Table 1 Light Accent 3" w:uiPriority="46"/>
-    <w:lsdException w:name="Grid Table 2 Accent 3" w:uiPriority="47"/>
-    <w:lsdException w:name="Grid Table 3 Accent 3" w:uiPriority="48"/>
-    <w:lsdException w:name="Grid Table 4 Accent 3" w:uiPriority="49"/>
-    <w:lsdException w:name="Grid Table 5 Dark Accent 3" w:uiPriority="50"/>
-    <w:lsdException w:name="Grid Table 6 Colorful Accent 3" w:uiPriority="51"/>
-    <w:lsdException w:name="Grid Table 7 Colorful Accent 3" w:uiPriority="52"/>
-    <w:lsdException w:name="Grid Table 1 Light Accent 4" w:uiPriority="46"/>
-    <w:lsdException w:name="Grid Table 2 Accent 4" w:uiPriority="47"/>
-    <w:lsdException w:name="Grid Table 3 Accent 4" w:uiPriority="48"/>
-    <w:lsdException w:name="Grid Table 4 Accent 4" w:uiPriority="49"/>
-    <w:lsdException w:name="Grid Table 5 Dark Accent 4" w:uiPriority="50"/>
-    <w:lsdException w:name="Grid Table 6 Colorful Accent 4" w:uiPriority="51"/>
-    <w:lsdException w:name="Grid Table 7 Colorful Accent 4" w:uiPriority="52"/>
-    <w:lsdException w:name="Grid Table 1 Light Accent 5" w:uiPriority="46"/>
-    <w:lsdException w:name="Grid Table 2 Accent 5" w:uiPriority="47"/>
-    <w:lsdException w:name="Grid Table 3 Accent 5" w:uiPriority="48"/>
-    <w:lsdException w:name="Grid Table 4 Accent 5" w:uiPriority="49"/>
-    <w:lsdException w:name="Grid Table 5 Dark Accent 5" w:uiPriority="50"/>
-    <w:lsdException w:name="Grid Table 6 Colorful Accent 5" w:uiPriority="51"/>
-    <w:lsdException w:name="Grid Table 7 Colorful Accent 5" w:uiPriority="52"/>
-    <w:lsdException w:name="Grid Table 1 Light Accent 6" w:uiPriority="46"/>
-    <w:lsdException w:name="Grid Table 2 Accent 6" w:uiPriority="47"/>
-    <w:lsdException w:name="Grid Table 3 Accent 6" w:uiPriority="48"/>
-    <w:lsdException w:name="Grid Table 4 Accent 6" w:uiPriority="49"/>
-    <w:lsdException w:name="Grid Table 5 Dark Accent 6" w:uiPriority="50"/>
-    <w:lsdException w:name="Grid Table 6 Colorful Accent 6" w:uiPriority="51"/>
-    <w:lsdException w:name="Grid Table 7 Colorful Accent 6" w:uiPriority="52"/>
-    <w:lsdException w:name="List Table 1 Light" w:uiPriority="46"/>
-    <w:lsdException w:name="List Table 2" w:uiPriority="47"/>
-    <w:lsdException w:name="List Table 3" w:uiPriority="48"/>
-    <w:lsdException w:name="List Table 4" w:uiPriority="49"/>
-    <w:lsdException w:name="List Table 5 Dark" w:uiPriority="50"/>
-    <w:lsdException w:name="List Table 6 Colorful" w:uiPriority="51"/>
-    <w:lsdException w:name="List Table 7 Colorful" w:uiPriority="52"/>
-    <w:lsdException w:name="List Table 1 Light Accent 1" w:uiPriority="46"/>
-    <w:lsdException w:name="List Table 2 Accent 1" w:uiPriority="47"/>
-    <w:lsdException w:name="List Table 3 Accent 1" w:uiPriority="48"/>
-    <w:lsdException w:name="List Table 4 Accent 1" w:uiPriority="49"/>
-    <w:lsdException w:name="List Table 5 Dark Accent 1" w:uiPriority="50"/>
-    <w:lsdException w:name="List Table 6 Colorful Accent 1" w:uiPriority="51"/>
-    <w:lsdException w:name="List Table 7 Colorful Accent 1" w:uiPriority="52"/>
-    <w:lsdException w:name="List Table 1 Light Accent 2" w:uiPriority="46"/>
-    <w:lsdException w:name="List Table 2 Accent 2" w:uiPriority="47"/>
-    <w:lsdException w:name="List Table 3 Accent 2" w:uiPriority="48"/>
-    <w:lsdException w:name="List Table 4 Accent 2" w:uiPriority="49"/>
-    <w:lsdException w:name="List Table 5 Dark Accent 2" w:uiPriority="50"/>
-    <w:lsdException w:name="List Table 6 Colorful Accent 2" w:uiPriority="51"/>
-    <w:lsdException w:name="List Table 7 Colorful Accent 2" w:uiPriority="52"/>
-    <w:lsdException w:name="List Table 1 Light Accent 3" w:uiPriority="46"/>
-    <w:lsdException w:name="List Table 2 Accent 3" w:uiPriority="47"/>
-    <w:lsdException w:name="List Table 3 Accent 3" w:uiPriority="48"/>
-    <w:lsdException w:name="List Table 4 Accent 3" w:uiPriority="49"/>
-    <w:lsdException w:name="List Table 5 Dark Accent 3" w:uiPriority="50"/>
-    <w:lsdException w:name="List Table 6 Colorful Accent 3" w:uiPriority="51"/>
-    <w:lsdException w:name="List Table 7 Colorful Accent 3" w:uiPriority="52"/>
-    <w:lsdException w:name="List Table 1 Light Accent 4" w:uiPriority="46"/>
-    <w:lsdException w:name="List Table 2 Accent 4" w:uiPriority="47"/>
-    <w:lsdException w:name="List Table 3 Accent 4" w:uiPriority="48"/>
-    <w:lsdException w:name="List Table 4 Accent 4" w:uiPriority="49"/>
-    <w:lsdException w:name="List Table 5 Dark Accent 4" w:uiPriority="50"/>
-    <w:lsdException w:name="List Table 6 Colorful Accent 4" w:uiPriority="51"/>
-    <w:lsdException w:name="List Table 7 Colorful Accent 4" w:uiPriority="52"/>
-    <w:lsdException w:name="List Table 1 Light Accent 5" w:uiPriority="46"/>
-    <w:lsdException w:name="List Table 2 Accent 5" w:uiPriority="47"/>
-    <w:lsdException w:name="List Table 3 Accent 5" w:uiPriority="48"/>
-    <w:lsdException w:name="List Table 4 Accent 5" w:uiPriority="49"/>
-    <w:lsdException w:name="List Table 5 Dark Accent 5" w:uiPriority="50"/>
-    <w:lsdException w:name="List Table 6 Colorful Accent 5" w:uiPriority="51"/>
-    <w:lsdException w:name="List Table 7 Colorful Accent 5" w:uiPriority="52"/>
-    <w:lsdException w:name="List Table 1 Light Accent 6" w:uiPriority="46"/>
-    <w:lsdException w:name="List Table 2 Accent 6" w:uiPriority="47"/>
-    <w:lsdException w:name="List Table 3 Accent 6" w:uiPriority="48"/>
-    <w:lsdException w:name="List Table 4 Accent 6" w:uiPriority="49"/>
-    <w:lsdException w:name="List Table 5 Dark Accent 6" w:uiPriority="50"/>
-    <w:lsdException w:name="List Table 6 Colorful Accent 6" w:uiPriority="51"/>
-    <w:lsdException w:name="List Table 7 Colorful Accent 6" w:uiPriority="52"/>
-  </w:latentStyles>
-  <w:style w:type="paragraph" w:default="1" w:styleId="Normal">
-    <w:name w:val="Normal"/>
-    <w:qFormat/>
-  </w:style>
-  <w:style w:type="character" w:default="1" w:styleId="DefaultParagraphFont">
-    <w:name w:val="Default Paragraph Font"/>
-    <w:uiPriority w:val="1"/>
-    <w:semiHidden/>
-    <w:unhideWhenUsed/>
-  </w:style>
-  <w:style w:type="table" w:default="1" w:styleId="TableNormal">
-    <w:name w:val="Normal Table"/>
-    <w:uiPriority w:val="99"/>
-    <w:semiHidden/>
-    <w:unhideWhenUsed/>
-    <w:tblPr>
-      <w:tblInd w:w="0" w:type="dxa"/>
-      <w:tblCellMar>
-        <w:top w:w="0" w:type="dxa"/>
-        <w:left w:w="108" w:type="dxa"/>
-        <w:bottom w:w="0" w:type="dxa"/>
-        <w:right w:w="108" w:type="dxa"/>
-      </w:tblCellMar>
-    </w:tblPr>
-  </w:style>
-  <w:style w:type="numbering" w:default="1" w:styleId="NoList">
-    <w:name w:val="No List"/>
-    <w:uiPriority w:val="99"/>
-    <w:semiHidden/>
-    <w:unhideWhenUsed/>
-  </w:style>
-  <w:style w:type="paragraph" w:customStyle="1" w:styleId="2C4D94F1368B452580A6E281B204219E">
-    <w:name w:val="2C4D94F1368B452580A6E281B204219E"/>
-    <w:rsid w:val="004E2B71"/>
-  </w:style>
-  <w:style w:type="paragraph" w:customStyle="1" w:styleId="C9CD3CA43F174C5E923B7CF77A88360D">
-    <w:name w:val="C9CD3CA43F174C5E923B7CF77A88360D"/>
-    <w:rsid w:val="004E2B71"/>
-  </w:style>
-</w:styles>
-</file>
-
-<file path=word/glossary/webSettings.xml><?xml version="1.0" encoding="utf-8"?>
-<w:webSettings xmlns:mc="http://schemas.openxmlformats.org/markup-compatibility/2006" xmlns:r="http://schemas.openxmlformats.org/officeDocument/2006/relationships" xmlns:w="http://schemas.openxmlformats.org/wordprocessingml/2006/main" xmlns:w14="http://schemas.microsoft.com/office/word/2010/wordml" xmlns:w15="http://schemas.microsoft.com/office/word/2012/wordml" mc:Ignorable="w14 w15">
-  <w:optimizeForBrowser/>
-  <w:allowPNG/>
-</w:webSettings>
-</file>
-
 <file path=word/theme/theme1.xml><?xml version="1.0" encoding="utf-8"?>
 <a:theme xmlns:a="http://schemas.openxmlformats.org/drawingml/2006/main" name="Office Theme">
   <a:themeElements>
@@ -8619,7 +8361,7 @@
 </file>
 
 <file path=customXml/itemProps2.xml><?xml version="1.0" encoding="utf-8"?>
-<ds:datastoreItem xmlns:ds="http://schemas.openxmlformats.org/officeDocument/2006/customXml" ds:itemID="{CB0F86C0-6BBB-4F77-A44E-B38A1F1278D8}">
+<ds:datastoreItem xmlns:ds="http://schemas.openxmlformats.org/officeDocument/2006/customXml" ds:itemID="{65FCA99F-C0AD-4A26-9B34-E9B94C39BA06}">
   <ds:schemaRefs>
     <ds:schemaRef ds:uri="http://schemas.openxmlformats.org/officeDocument/2006/bibliography"/>
   </ds:schemaRefs>

</xml_diff>

<commit_message>
Code changes to support Tableau Reports and adding supporting documents
</commit_message>
<xml_diff>
--- a/SPMITAutomation/ProjDocs/SPMIT-Workflow.docx
+++ b/SPMITAutomation/ProjDocs/SPMIT-Workflow.docx
@@ -2093,7 +2093,15 @@
     </w:p>
     <w:p>
       <w:r>
-        <w:t>This project is an automation to Monitor and Improve the performance of the server based on the events capture on the server.</w:t>
+        <w:t xml:space="preserve">This project is an automation to Monitor and </w:t>
+      </w:r>
+      <w:proofErr w:type="gramStart"/>
+      <w:r>
+        <w:t>Improve</w:t>
+      </w:r>
+      <w:proofErr w:type="gramEnd"/>
+      <w:r>
+        <w:t xml:space="preserve"> the performance of the server based on the events capture on the server.</w:t>
       </w:r>
     </w:p>
     <w:p>
@@ -2153,7 +2161,10 @@
         </w:numPr>
       </w:pPr>
       <w:r>
-        <w:t>SQL Server 2019 Enterprise Edition</w:t>
+        <w:t>SQL Server 2018</w:t>
+      </w:r>
+      <w:r>
+        <w:t xml:space="preserve"> Enterprise Edition</w:t>
       </w:r>
     </w:p>
     <w:p>
@@ -2209,11 +2220,400 @@
         <w:t>Celery</w:t>
       </w:r>
     </w:p>
+    <w:p>
+      <w:r>
+        <w:t xml:space="preserve">System Configurations:- </w:t>
+      </w:r>
+    </w:p>
+    <w:p>
+      <w:pPr>
+        <w:numPr>
+          <w:ilvl w:val="0"/>
+          <w:numId w:val="15"/>
+        </w:numPr>
+        <w:spacing w:before="100" w:beforeAutospacing="1" w:after="100" w:afterAutospacing="1" w:line="240" w:lineRule="auto"/>
+      </w:pPr>
+      <w:hyperlink r:id="rId11" w:tgtFrame="_blank" w:history="1">
+        <w:r>
+          <w:rPr>
+            <w:rStyle w:val="Hyperlink"/>
+          </w:rPr>
+          <w:t>Git Project:- sachinpatil1982/SPMIT</w:t>
+        </w:r>
+      </w:hyperlink>
+    </w:p>
+    <w:p>
+      <w:pPr>
+        <w:numPr>
+          <w:ilvl w:val="0"/>
+          <w:numId w:val="15"/>
+        </w:numPr>
+        <w:spacing w:before="100" w:beforeAutospacing="1" w:after="100" w:afterAutospacing="1" w:line="240" w:lineRule="auto"/>
+      </w:pPr>
+      <w:hyperlink r:id="rId12" w:tgtFrame="_blank" w:history="1">
+        <w:r>
+          <w:rPr>
+            <w:rStyle w:val="Hyperlink"/>
+          </w:rPr>
+          <w:t>Git Repository:- sachinpatil1982/SPMIT</w:t>
+        </w:r>
+      </w:hyperlink>
+    </w:p>
+    <w:p>
+      <w:pPr>
+        <w:spacing w:after="0"/>
+        <w:ind w:left="720"/>
+      </w:pPr>
+    </w:p>
+    <w:p>
+      <w:pPr>
+        <w:ind w:left="720"/>
+      </w:pPr>
+    </w:p>
+    <w:p>
+      <w:pPr>
+        <w:ind w:left="720"/>
+      </w:pPr>
+    </w:p>
+    <w:p>
+      <w:pPr>
+        <w:pStyle w:val="ListParagraph"/>
+        <w:numPr>
+          <w:ilvl w:val="0"/>
+          <w:numId w:val="15"/>
+        </w:numPr>
+        <w:spacing w:after="0" w:line="240" w:lineRule="auto"/>
+      </w:pPr>
+      <w:r>
+        <w:t xml:space="preserve"> Important Docs :- </w:t>
+      </w:r>
+    </w:p>
+    <w:p>
+      <w:pPr>
+        <w:numPr>
+          <w:ilvl w:val="1"/>
+          <w:numId w:val="15"/>
+        </w:numPr>
+        <w:spacing w:before="100" w:beforeAutospacing="1" w:after="100" w:afterAutospacing="1" w:line="240" w:lineRule="auto"/>
+      </w:pPr>
+      <w:r>
+        <w:t>SQL used in Core Development</w:t>
+      </w:r>
+    </w:p>
+    <w:p>
+      <w:pPr>
+        <w:numPr>
+          <w:ilvl w:val="1"/>
+          <w:numId w:val="15"/>
+        </w:numPr>
+        <w:spacing w:before="100" w:beforeAutospacing="1" w:after="100" w:afterAutospacing="1" w:line="240" w:lineRule="auto"/>
+      </w:pPr>
+      <w:r>
+        <w:t>Word Documents</w:t>
+      </w:r>
+    </w:p>
+    <w:p>
+      <w:pPr>
+        <w:numPr>
+          <w:ilvl w:val="1"/>
+          <w:numId w:val="15"/>
+        </w:numPr>
+        <w:spacing w:before="100" w:beforeAutospacing="1" w:after="100" w:afterAutospacing="1" w:line="240" w:lineRule="auto"/>
+      </w:pPr>
+      <w:r>
+        <w:t>Processed Server Logs -- Excel Sheet</w:t>
+      </w:r>
+    </w:p>
+    <w:p>
+      <w:pPr>
+        <w:numPr>
+          <w:ilvl w:val="2"/>
+          <w:numId w:val="15"/>
+        </w:numPr>
+        <w:spacing w:before="100" w:beforeAutospacing="1" w:after="100" w:afterAutospacing="1" w:line="240" w:lineRule="auto"/>
+      </w:pPr>
+      <w:r>
+        <w:t>..\</w:t>
+      </w:r>
+      <w:proofErr w:type="spellStart"/>
+      <w:r>
+        <w:t>SPMITAutomation</w:t>
+      </w:r>
+      <w:proofErr w:type="spellEnd"/>
+      <w:r>
+        <w:t>\SPMIT\</w:t>
+      </w:r>
+      <w:proofErr w:type="spellStart"/>
+      <w:r>
+        <w:t>projdocs</w:t>
+      </w:r>
+      <w:proofErr w:type="spellEnd"/>
+    </w:p>
+    <w:p>
+      <w:pPr>
+        <w:numPr>
+          <w:ilvl w:val="2"/>
+          <w:numId w:val="15"/>
+        </w:numPr>
+        <w:spacing w:before="100" w:beforeAutospacing="1" w:after="100" w:afterAutospacing="1" w:line="240" w:lineRule="auto"/>
+      </w:pPr>
+      <w:bookmarkStart w:id="3" w:name="_GoBack"/>
+      <w:bookmarkEnd w:id="3"/>
+      <w:r>
+        <w:t>..\</w:t>
+      </w:r>
+      <w:proofErr w:type="spellStart"/>
+      <w:r>
+        <w:t>SPMITAutomation</w:t>
+      </w:r>
+      <w:proofErr w:type="spellEnd"/>
+      <w:r>
+        <w:t>\</w:t>
+      </w:r>
+      <w:proofErr w:type="spellStart"/>
+      <w:r>
+        <w:t>ProjDocs</w:t>
+      </w:r>
+      <w:proofErr w:type="spellEnd"/>
+      <w:r>
+        <w:t xml:space="preserve"> </w:t>
+      </w:r>
+    </w:p>
+    <w:p>
+      <w:pPr>
+        <w:numPr>
+          <w:ilvl w:val="0"/>
+          <w:numId w:val="15"/>
+        </w:numPr>
+        <w:spacing w:before="100" w:beforeAutospacing="1" w:after="100" w:afterAutospacing="1" w:line="240" w:lineRule="auto"/>
+      </w:pPr>
+      <w:r>
+        <w:t xml:space="preserve">AWS Instance :- </w:t>
+      </w:r>
+    </w:p>
+    <w:p>
+      <w:pPr>
+        <w:numPr>
+          <w:ilvl w:val="1"/>
+          <w:numId w:val="15"/>
+        </w:numPr>
+        <w:spacing w:before="100" w:beforeAutospacing="1" w:after="100" w:afterAutospacing="1" w:line="240" w:lineRule="auto"/>
+      </w:pPr>
+      <w:r>
+        <w:t>Public DNS     ec2-100-26-32-238.compute-1.amazonaws.com</w:t>
+      </w:r>
+      <w:r>
+        <w:br/>
+        <w:t>User name     Administrator</w:t>
+      </w:r>
+    </w:p>
+    <w:p>
+      <w:pPr>
+        <w:numPr>
+          <w:ilvl w:val="0"/>
+          <w:numId w:val="15"/>
+        </w:numPr>
+        <w:spacing w:before="100" w:beforeAutospacing="1" w:after="100" w:afterAutospacing="1" w:line="240" w:lineRule="auto"/>
+      </w:pPr>
+      <w:r>
+        <w:t>SQL Server 2018</w:t>
+      </w:r>
+    </w:p>
+    <w:p>
+      <w:pPr>
+        <w:numPr>
+          <w:ilvl w:val="1"/>
+          <w:numId w:val="15"/>
+        </w:numPr>
+        <w:spacing w:before="100" w:beforeAutospacing="1" w:after="100" w:afterAutospacing="1" w:line="240" w:lineRule="auto"/>
+      </w:pPr>
+      <w:r>
+        <w:t>SQL SERVER : EC2AMAZ-848AN2Q\Administrator</w:t>
+      </w:r>
+      <w:r>
+        <w:br/>
+        <w:t xml:space="preserve">SQL User ID : </w:t>
+      </w:r>
+      <w:proofErr w:type="spellStart"/>
+      <w:r>
+        <w:t>spmit_admin</w:t>
+      </w:r>
+      <w:proofErr w:type="spellEnd"/>
+    </w:p>
+    <w:p>
+      <w:pPr>
+        <w:numPr>
+          <w:ilvl w:val="0"/>
+          <w:numId w:val="15"/>
+        </w:numPr>
+        <w:spacing w:before="100" w:beforeAutospacing="1" w:after="0" w:afterAutospacing="1" w:line="240" w:lineRule="auto"/>
+      </w:pPr>
+      <w:r>
+        <w:t xml:space="preserve">Tableau Cloud Login </w:t>
+      </w:r>
+      <w:r>
+        <w:br/>
+      </w:r>
+      <w:proofErr w:type="spellStart"/>
+      <w:r>
+        <w:t>UserId</w:t>
+      </w:r>
+      <w:proofErr w:type="spellEnd"/>
+      <w:r>
+        <w:t>:- sachin_patil.1982@yahoo.com</w:t>
+      </w:r>
+      <w:r>
+        <w:br/>
+      </w:r>
+      <w:proofErr w:type="spellStart"/>
+      <w:r>
+        <w:t>PWd</w:t>
+      </w:r>
+      <w:proofErr w:type="spellEnd"/>
+      <w:r>
+        <w:t>:- sachin1234</w:t>
+      </w:r>
+    </w:p>
+    <w:p>
+      <w:pPr>
+        <w:numPr>
+          <w:ilvl w:val="1"/>
+          <w:numId w:val="15"/>
+        </w:numPr>
+        <w:spacing w:before="100" w:beforeAutospacing="1" w:after="0" w:afterAutospacing="1" w:line="240" w:lineRule="auto"/>
+      </w:pPr>
+      <w:r>
+        <w:t xml:space="preserve">Tableau Punished Space:- </w:t>
+      </w:r>
+    </w:p>
+    <w:p>
+      <w:pPr>
+        <w:numPr>
+          <w:ilvl w:val="1"/>
+          <w:numId w:val="15"/>
+        </w:numPr>
+        <w:spacing w:before="100" w:beforeAutospacing="1" w:after="0" w:afterAutospacing="1" w:line="240" w:lineRule="auto"/>
+      </w:pPr>
+      <w:hyperlink r:id="rId13" w:anchor="/site/spmithub/projects/59757" w:history="1">
+        <w:r>
+          <w:rPr>
+            <w:rStyle w:val="Hyperlink"/>
+          </w:rPr>
+          <w:t>https://prod-useast-a.online.tableau.com/#/site/spmithub/projects/59757</w:t>
+        </w:r>
+      </w:hyperlink>
+    </w:p>
+    <w:p>
+      <w:pPr>
+        <w:numPr>
+          <w:ilvl w:val="1"/>
+          <w:numId w:val="16"/>
+        </w:numPr>
+        <w:spacing w:before="100" w:beforeAutospacing="1" w:after="100" w:afterAutospacing="1" w:line="240" w:lineRule="auto"/>
+      </w:pPr>
+      <w:r>
+        <w:t>Plot 1:- </w:t>
+      </w:r>
+    </w:p>
+    <w:p>
+      <w:pPr>
+        <w:numPr>
+          <w:ilvl w:val="2"/>
+          <w:numId w:val="16"/>
+        </w:numPr>
+        <w:spacing w:before="100" w:beforeAutospacing="1" w:after="100" w:afterAutospacing="1" w:line="240" w:lineRule="auto"/>
+      </w:pPr>
+      <w:hyperlink r:id="rId14" w:anchor="/site/spmithub/views/spmit/UniqeIPAddress?:iid=18" w:tgtFrame="_blank" w:history="1">
+        <w:r>
+          <w:rPr>
+            <w:rStyle w:val="Hyperlink"/>
+          </w:rPr>
+          <w:t>https://prod-useast-a.online.tableau.com/#/site/spmithub/views/spmit/UniqeIPAddress?:iid=18</w:t>
+        </w:r>
+      </w:hyperlink>
+      <w:r>
+        <w:t xml:space="preserve"> </w:t>
+      </w:r>
+    </w:p>
+    <w:p>
+      <w:pPr>
+        <w:numPr>
+          <w:ilvl w:val="1"/>
+          <w:numId w:val="16"/>
+        </w:numPr>
+        <w:spacing w:before="100" w:beforeAutospacing="1" w:after="100" w:afterAutospacing="1" w:line="240" w:lineRule="auto"/>
+      </w:pPr>
+      <w:r>
+        <w:t xml:space="preserve">Plot 2:- </w:t>
+      </w:r>
+    </w:p>
+    <w:p>
+      <w:pPr>
+        <w:numPr>
+          <w:ilvl w:val="2"/>
+          <w:numId w:val="16"/>
+        </w:numPr>
+        <w:spacing w:before="100" w:beforeAutospacing="1" w:after="100" w:afterAutospacing="1" w:line="240" w:lineRule="auto"/>
+      </w:pPr>
+      <w:hyperlink r:id="rId15" w:anchor="/site/spmithub/views/spmit-2/TrackUserActivity-2?:iid=16" w:tgtFrame="_blank" w:history="1">
+        <w:r>
+          <w:rPr>
+            <w:rStyle w:val="Hyperlink"/>
+          </w:rPr>
+          <w:t>https://prod-useast-a.online.tableau.com/#/site/spmithub/views/spmit-2/TrackUserActivity-2?:iid=16</w:t>
+        </w:r>
+      </w:hyperlink>
+    </w:p>
+    <w:p>
+      <w:pPr>
+        <w:numPr>
+          <w:ilvl w:val="1"/>
+          <w:numId w:val="16"/>
+        </w:numPr>
+        <w:spacing w:before="100" w:beforeAutospacing="1" w:after="100" w:afterAutospacing="1" w:line="240" w:lineRule="auto"/>
+      </w:pPr>
+      <w:r>
+        <w:t xml:space="preserve">Plot 3:- </w:t>
+      </w:r>
+    </w:p>
+    <w:p>
+      <w:pPr>
+        <w:numPr>
+          <w:ilvl w:val="2"/>
+          <w:numId w:val="16"/>
+        </w:numPr>
+        <w:spacing w:before="100" w:beforeAutospacing="1" w:after="100" w:afterAutospacing="1" w:line="240" w:lineRule="auto"/>
+      </w:pPr>
+      <w:hyperlink r:id="rId16" w:anchor="/site/spmithub/views/spmit-2/TrackUserActivity-2?:iid=16" w:tgtFrame="_blank" w:history="1">
+        <w:r>
+          <w:rPr>
+            <w:rStyle w:val="Hyperlink"/>
+          </w:rPr>
+          <w:t>https://prod-useast-a.online.tableau.com/#/site/spmithub/views/spmit-2/TrackUserActivity-2?:iid=16</w:t>
+        </w:r>
+      </w:hyperlink>
+      <w:r>
+        <w:t> </w:t>
+      </w:r>
+    </w:p>
+    <w:p>
+      <w:pPr>
+        <w:numPr>
+          <w:ilvl w:val="2"/>
+          <w:numId w:val="16"/>
+        </w:numPr>
+        <w:spacing w:before="100" w:beforeAutospacing="1" w:after="100" w:afterAutospacing="1" w:line="240" w:lineRule="auto"/>
+      </w:pPr>
+      <w:r>
+        <w:t>Please refer attached Workflow Document and Demo Screen Recorded Files for this report as I had some challenges to run published report after click navigation with Published Tableau Report.</w:t>
+      </w:r>
+    </w:p>
     <w:p/>
     <w:p/>
     <w:p/>
     <w:p/>
     <w:p/>
+    <w:p/>
     <w:p>
       <w:pPr>
         <w:pStyle w:val="Heading1"/>
@@ -2222,11 +2622,11 @@
           <w:numId w:val="5"/>
         </w:numPr>
       </w:pPr>
-      <w:bookmarkStart w:id="3" w:name="_Toc32187450"/>
+      <w:bookmarkStart w:id="4" w:name="_Toc32187450"/>
       <w:r>
         <w:t>Architecture</w:t>
       </w:r>
-      <w:bookmarkEnd w:id="3"/>
+      <w:bookmarkEnd w:id="4"/>
     </w:p>
     <w:p/>
     <w:p>
@@ -2243,6 +2643,7 @@
         </w:numPr>
       </w:pPr>
       <w:r>
+        <w:lastRenderedPageBreak/>
         <w:t>Engine</w:t>
       </w:r>
     </w:p>
@@ -2278,11 +2679,11 @@
           <w:numId w:val="12"/>
         </w:numPr>
       </w:pPr>
-      <w:bookmarkStart w:id="4" w:name="_Toc32187451"/>
+      <w:bookmarkStart w:id="5" w:name="_Toc32187451"/>
       <w:r>
         <w:t>Engine</w:t>
       </w:r>
-      <w:bookmarkEnd w:id="4"/>
+      <w:bookmarkEnd w:id="5"/>
     </w:p>
     <w:p>
       <w:pPr>
@@ -3597,7 +3998,15 @@
                         <w:txbxContent>
                           <w:p>
                             <w:r>
-                              <w:t>Filter records which contains “users”, “assets”, uploads”, “admin”, “dashboard”</w:t>
+                              <w:t>Filter records which contains “users”, “assets”, uploads”, “admin”, “</w:t>
+                            </w:r>
+                            <w:proofErr w:type="gramStart"/>
+                            <w:r>
+                              <w:t>dashboard</w:t>
+                            </w:r>
+                            <w:proofErr w:type="gramEnd"/>
+                            <w:r>
+                              <w:t>”</w:t>
                             </w:r>
                           </w:p>
                           <w:p>
@@ -3635,7 +4044,15 @@
                   <w:txbxContent>
                     <w:p>
                       <w:r>
-                        <w:t>Filter records which contains “users”, “assets”, uploads”, “admin”, “dashboard”</w:t>
+                        <w:t>Filter records which contains “users”, “assets”, uploads”, “admin”, “</w:t>
+                      </w:r>
+                      <w:proofErr w:type="gramStart"/>
+                      <w:r>
+                        <w:t>dashboard</w:t>
+                      </w:r>
+                      <w:proofErr w:type="gramEnd"/>
+                      <w:r>
+                        <w:t>”</w:t>
                       </w:r>
                     </w:p>
                     <w:p>
@@ -4141,11 +4558,11 @@
           <w:numId w:val="12"/>
         </w:numPr>
       </w:pPr>
-      <w:bookmarkStart w:id="5" w:name="_Toc32187452"/>
+      <w:bookmarkStart w:id="6" w:name="_Toc32187452"/>
       <w:r>
         <w:t>UI</w:t>
       </w:r>
-      <w:bookmarkEnd w:id="5"/>
+      <w:bookmarkEnd w:id="6"/>
     </w:p>
     <w:p>
       <w:pPr>
@@ -4163,11 +4580,12 @@
           <w:numId w:val="12"/>
         </w:numPr>
       </w:pPr>
-      <w:bookmarkStart w:id="6" w:name="_Toc32187453"/>
-      <w:r>
+      <w:bookmarkStart w:id="7" w:name="_Toc32187453"/>
+      <w:r>
+        <w:lastRenderedPageBreak/>
         <w:t>Reports</w:t>
       </w:r>
-      <w:bookmarkEnd w:id="6"/>
+      <w:bookmarkEnd w:id="7"/>
     </w:p>
     <w:p>
       <w:pPr>
@@ -4179,11 +4597,448 @@
     </w:p>
     <w:p>
       <w:pPr>
+        <w:pStyle w:val="ListParagraph"/>
+        <w:numPr>
+          <w:ilvl w:val="0"/>
+          <w:numId w:val="13"/>
+        </w:numPr>
+      </w:pPr>
+      <w:r>
+        <w:t xml:space="preserve">Plot 1:- </w:t>
+      </w:r>
+    </w:p>
+    <w:p>
+      <w:pPr>
+        <w:pStyle w:val="ListParagraph"/>
+        <w:ind w:left="1080"/>
+      </w:pPr>
+      <w:r>
+        <w:t xml:space="preserve">For the last 7 days, the unique IP addresses that are recorded in the system. </w:t>
+      </w:r>
+    </w:p>
+    <w:p>
+      <w:pPr>
+        <w:pStyle w:val="ListParagraph"/>
+        <w:ind w:left="1080"/>
+      </w:pPr>
+      <w:r>
+        <w:t xml:space="preserve">The plotting is in Pie chart, the size denotes the percentage of the total count of the IP over all IPs. </w:t>
+      </w:r>
+    </w:p>
+    <w:p>
+      <w:pPr>
+        <w:pStyle w:val="ListParagraph"/>
+        <w:ind w:left="1080"/>
+      </w:pPr>
+      <w:r>
+        <w:t>Only those total count greater than 5% (</w:t>
+      </w:r>
+      <w:r>
+        <w:t>required 5</w:t>
+      </w:r>
+      <w:r>
+        <w:t xml:space="preserve">% but due to less number of count changed to 3%) of the total circle should be plotted (do not plot the tiny regions). </w:t>
+      </w:r>
+    </w:p>
+    <w:p>
+      <w:pPr>
+        <w:pStyle w:val="ListParagraph"/>
+        <w:ind w:left="1080"/>
+      </w:pPr>
+      <w:r>
+        <w:t>It will be a plus if mouse hovering is implemented, where the details (IP address, and total count) will be shown alongside the pie sector</w:t>
+      </w:r>
+    </w:p>
+    <w:p>
+      <w:pPr>
+        <w:pStyle w:val="ListParagraph"/>
+        <w:ind w:left="1080"/>
+      </w:pPr>
+    </w:p>
+    <w:p>
+      <w:pPr>
+        <w:pStyle w:val="ListParagraph"/>
+        <w:numPr>
+          <w:ilvl w:val="0"/>
+          <w:numId w:val="14"/>
+        </w:numPr>
+      </w:pPr>
+      <w:hyperlink r:id="rId17" w:history="1">
+        <w:r>
+          <w:rPr>
+            <w:rStyle w:val="Hyperlink"/>
+          </w:rPr>
+          <w:t>https://prod-useast-a.online.tableau.com/#/site/spmithub/views/spmit/UniqeIPAddress?:iid=18</w:t>
+        </w:r>
+      </w:hyperlink>
+      <w:r>
+        <w:t xml:space="preserve"> </w:t>
+      </w:r>
+    </w:p>
+    <w:p>
+      <w:pPr>
+        <w:pStyle w:val="ListParagraph"/>
+        <w:ind w:left="1800"/>
+      </w:pPr>
+    </w:p>
+    <w:p>
+      <w:pPr>
+        <w:pStyle w:val="ListParagraph"/>
+        <w:ind w:left="1080"/>
+      </w:pPr>
+      <w:r>
+        <w:drawing>
+          <wp:inline distT="0" distB="0" distL="0" distR="0" wp14:anchorId="722F8D9D" wp14:editId="002A0D07">
+            <wp:extent cx="5943600" cy="2777490"/>
+            <wp:effectExtent l="0" t="0" r="0" b="3810"/>
+            <wp:docPr id="16" name="Picture 16"/>
+            <wp:cNvGraphicFramePr>
+              <a:graphicFrameLocks xmlns:a="http://schemas.openxmlformats.org/drawingml/2006/main" noChangeAspect="1"/>
+            </wp:cNvGraphicFramePr>
+            <a:graphic xmlns:a="http://schemas.openxmlformats.org/drawingml/2006/main">
+              <a:graphicData uri="http://schemas.openxmlformats.org/drawingml/2006/picture">
+                <pic:pic xmlns:pic="http://schemas.openxmlformats.org/drawingml/2006/picture">
+                  <pic:nvPicPr>
+                    <pic:cNvPr id="1" name=""/>
+                    <pic:cNvPicPr/>
+                  </pic:nvPicPr>
+                  <pic:blipFill>
+                    <a:blip r:embed="rId18"/>
+                    <a:stretch>
+                      <a:fillRect/>
+                    </a:stretch>
+                  </pic:blipFill>
+                  <pic:spPr>
+                    <a:xfrm>
+                      <a:off x="0" y="0"/>
+                      <a:ext cx="5943600" cy="2777490"/>
+                    </a:xfrm>
+                    <a:prstGeom prst="rect">
+                      <a:avLst/>
+                    </a:prstGeom>
+                  </pic:spPr>
+                </pic:pic>
+              </a:graphicData>
+            </a:graphic>
+          </wp:inline>
+        </w:drawing>
+      </w:r>
+    </w:p>
+    <w:p>
+      <w:pPr>
+        <w:pStyle w:val="ListParagraph"/>
+        <w:ind w:left="1080"/>
+      </w:pPr>
+    </w:p>
+    <w:p>
+      <w:pPr>
+        <w:pStyle w:val="ListParagraph"/>
+        <w:ind w:left="1080"/>
+      </w:pPr>
+    </w:p>
+    <w:p>
+      <w:pPr>
+        <w:pStyle w:val="ListParagraph"/>
+        <w:ind w:left="1080"/>
+      </w:pPr>
+    </w:p>
+    <w:p>
+      <w:pPr>
+        <w:pStyle w:val="ListParagraph"/>
+        <w:ind w:left="1080"/>
+      </w:pPr>
+    </w:p>
+    <w:p>
+      <w:pPr>
+        <w:pStyle w:val="ListParagraph"/>
+        <w:ind w:left="1080"/>
+      </w:pPr>
+    </w:p>
+    <w:p>
+      <w:pPr>
+        <w:pStyle w:val="ListParagraph"/>
+        <w:numPr>
+          <w:ilvl w:val="0"/>
+          <w:numId w:val="13"/>
+        </w:numPr>
+      </w:pPr>
+      <w:r>
+        <w:t>Plot 2</w:t>
+      </w:r>
+    </w:p>
+    <w:p>
+      <w:pPr>
+        <w:ind w:left="1080"/>
+      </w:pPr>
+      <w:r>
+        <w:t xml:space="preserve">For the last 30 days, the users that are active. “Active” means that user should upload the code at least three times per month. </w:t>
+      </w:r>
+    </w:p>
+    <w:p>
+      <w:pPr>
+        <w:pStyle w:val="ListParagraph"/>
+        <w:numPr>
+          <w:ilvl w:val="0"/>
+          <w:numId w:val="14"/>
+        </w:numPr>
+      </w:pPr>
+      <w:hyperlink r:id="rId19" w:history="1">
+        <w:r>
+          <w:rPr>
+            <w:rStyle w:val="Hyperlink"/>
+          </w:rPr>
+          <w:t>https://prod-useast-a.online.tableau.com/#/site/spmithub/views/spmit-2/TrackUserActivity-2?:iid=16</w:t>
+        </w:r>
+      </w:hyperlink>
+      <w:r>
+        <w:t xml:space="preserve"> </w:t>
+      </w:r>
+    </w:p>
+    <w:p>
+      <w:pPr>
+        <w:ind w:left="360" w:firstLine="720"/>
+      </w:pPr>
+      <w:r>
+        <w:rPr>
+          <w:noProof/>
+          <w:lang w:eastAsia="en-SG"/>
+        </w:rPr>
+        <w:lastRenderedPageBreak/>
+        <w:drawing>
+          <wp:inline distT="0" distB="0" distL="0" distR="0" wp14:anchorId="686F0FCF" wp14:editId="573E551B">
+            <wp:extent cx="5293038" cy="2619375"/>
+            <wp:effectExtent l="0" t="0" r="3175" b="0"/>
+            <wp:docPr id="17" name="Picture 17"/>
+            <wp:cNvGraphicFramePr>
+              <a:graphicFrameLocks xmlns:a="http://schemas.openxmlformats.org/drawingml/2006/main" noChangeAspect="1"/>
+            </wp:cNvGraphicFramePr>
+            <a:graphic xmlns:a="http://schemas.openxmlformats.org/drawingml/2006/main">
+              <a:graphicData uri="http://schemas.openxmlformats.org/drawingml/2006/picture">
+                <pic:pic xmlns:pic="http://schemas.openxmlformats.org/drawingml/2006/picture">
+                  <pic:nvPicPr>
+                    <pic:cNvPr id="1" name=""/>
+                    <pic:cNvPicPr/>
+                  </pic:nvPicPr>
+                  <pic:blipFill>
+                    <a:blip r:embed="rId20"/>
+                    <a:stretch>
+                      <a:fillRect/>
+                    </a:stretch>
+                  </pic:blipFill>
+                  <pic:spPr>
+                    <a:xfrm>
+                      <a:off x="0" y="0"/>
+                      <a:ext cx="5294144" cy="2619922"/>
+                    </a:xfrm>
+                    <a:prstGeom prst="rect">
+                      <a:avLst/>
+                    </a:prstGeom>
+                  </pic:spPr>
+                </pic:pic>
+              </a:graphicData>
+            </a:graphic>
+          </wp:inline>
+        </w:drawing>
+      </w:r>
+    </w:p>
+    <w:p>
+      <w:pPr>
+        <w:ind w:left="1080"/>
+      </w:pPr>
+      <w:r>
+        <w:t>Use Pie chart to plot this. Only those total count greater than 5% (</w:t>
+      </w:r>
+      <w:r>
+        <w:t>required 5</w:t>
+      </w:r>
+      <w:r>
+        <w:t>% but due to less number of count changed to 1%) of the total circle should be plotted (do not plot the tiny regions).</w:t>
+      </w:r>
+    </w:p>
+    <w:p>
+      <w:pPr>
+        <w:ind w:left="1080"/>
+      </w:pPr>
+    </w:p>
+    <w:p>
+      <w:pPr>
+        <w:ind w:left="1080"/>
+      </w:pPr>
+    </w:p>
+    <w:p>
+      <w:pPr>
+        <w:ind w:left="1080"/>
+      </w:pPr>
+    </w:p>
+    <w:p>
+      <w:pPr>
+        <w:ind w:left="1080"/>
+      </w:pPr>
+    </w:p>
+    <w:p>
+      <w:pPr>
+        <w:ind w:left="1080"/>
+      </w:pPr>
+    </w:p>
+    <w:p>
+      <w:pPr>
+        <w:ind w:left="1080"/>
+      </w:pPr>
+    </w:p>
+    <w:p>
+      <w:pPr>
+        <w:ind w:left="1080"/>
+      </w:pPr>
+    </w:p>
+    <w:p>
+      <w:pPr>
+        <w:ind w:left="1080"/>
+      </w:pPr>
+    </w:p>
+    <w:p>
+      <w:pPr>
+        <w:ind w:left="1080"/>
+      </w:pPr>
+    </w:p>
+    <w:p>
+      <w:pPr>
+        <w:ind w:left="1080"/>
+      </w:pPr>
+    </w:p>
+    <w:p>
+      <w:pPr>
+        <w:ind w:left="1080"/>
+      </w:pPr>
+    </w:p>
+    <w:p>
+      <w:pPr>
+        <w:ind w:left="1080"/>
+      </w:pPr>
+    </w:p>
+    <w:p>
+      <w:pPr>
+        <w:ind w:left="1080"/>
+      </w:pPr>
+    </w:p>
+    <w:p>
+      <w:pPr>
+        <w:pStyle w:val="ListParagraph"/>
+        <w:numPr>
+          <w:ilvl w:val="0"/>
+          <w:numId w:val="13"/>
+        </w:numPr>
+      </w:pPr>
+      <w:r>
+        <w:t>Plot 3:-</w:t>
+      </w:r>
+    </w:p>
+    <w:p>
+      <w:pPr>
         <w:ind w:left="720"/>
       </w:pPr>
       <w:r>
         <w:t xml:space="preserve"> </w:t>
       </w:r>
+      <w:r>
+        <w:t xml:space="preserve">Continue with the plotting in item 2: when click the section, it should plot a bar graph, which plots for this user, across the last 30 days, the total count of code upload on each day. </w:t>
+      </w:r>
+    </w:p>
+    <w:p>
+      <w:pPr>
+        <w:ind w:left="720"/>
+      </w:pPr>
+      <w:r>
+        <w:t>In the plot, it should also show the total number of unique project that the user upload on this day.</w:t>
+      </w:r>
+    </w:p>
+    <w:p>
+      <w:pPr>
+        <w:ind w:left="720"/>
+      </w:pPr>
+      <w:hyperlink r:id="rId21" w:history="1">
+        <w:r>
+          <w:rPr>
+            <w:rStyle w:val="Hyperlink"/>
+          </w:rPr>
+          <w:t>https://prod-useast-a.online.tableau.com/#/site/spmithub/views/spmit-2/UserCommitView?:iid=16</w:t>
+        </w:r>
+      </w:hyperlink>
+      <w:r>
+        <w:t xml:space="preserve"> </w:t>
+      </w:r>
+    </w:p>
+    <w:p>
+      <w:pPr>
+        <w:ind w:left="720"/>
+      </w:pPr>
+      <w:r>
+        <w:t>Please refer attached demo recording file</w:t>
+      </w:r>
+      <w:r>
+        <w:t xml:space="preserve"> (.</w:t>
+      </w:r>
+      <w:proofErr w:type="spellStart"/>
+      <w:r>
+        <w:t>avi</w:t>
+      </w:r>
+      <w:proofErr w:type="spellEnd"/>
+      <w:r>
+        <w:t>)</w:t>
+      </w:r>
+      <w:r>
+        <w:t xml:space="preserve"> for this report as I have faced some issue with published Tableau Report</w:t>
+      </w:r>
+    </w:p>
+    <w:p>
+      <w:pPr>
+        <w:ind w:left="720"/>
+      </w:pPr>
+      <w:r>
+        <w:rPr>
+          <w:noProof/>
+          <w:lang w:eastAsia="en-SG"/>
+        </w:rPr>
+        <w:drawing>
+          <wp:inline distT="0" distB="0" distL="0" distR="0" wp14:anchorId="75C20DA7" wp14:editId="200E31EA">
+            <wp:extent cx="5943600" cy="3341370"/>
+            <wp:effectExtent l="0" t="0" r="0" b="0"/>
+            <wp:docPr id="19" name="Picture 19"/>
+            <wp:cNvGraphicFramePr>
+              <a:graphicFrameLocks xmlns:a="http://schemas.openxmlformats.org/drawingml/2006/main" noChangeAspect="1"/>
+            </wp:cNvGraphicFramePr>
+            <a:graphic xmlns:a="http://schemas.openxmlformats.org/drawingml/2006/main">
+              <a:graphicData uri="http://schemas.openxmlformats.org/drawingml/2006/picture">
+                <pic:pic xmlns:pic="http://schemas.openxmlformats.org/drawingml/2006/picture">
+                  <pic:nvPicPr>
+                    <pic:cNvPr id="1" name=""/>
+                    <pic:cNvPicPr/>
+                  </pic:nvPicPr>
+                  <pic:blipFill>
+                    <a:blip r:embed="rId22"/>
+                    <a:stretch>
+                      <a:fillRect/>
+                    </a:stretch>
+                  </pic:blipFill>
+                  <pic:spPr>
+                    <a:xfrm>
+                      <a:off x="0" y="0"/>
+                      <a:ext cx="5943600" cy="3341370"/>
+                    </a:xfrm>
+                    <a:prstGeom prst="rect">
+                      <a:avLst/>
+                    </a:prstGeom>
+                  </pic:spPr>
+                </pic:pic>
+              </a:graphicData>
+            </a:graphic>
+          </wp:inline>
+        </w:drawing>
+      </w:r>
+    </w:p>
+    <w:p>
+      <w:pPr>
+        <w:ind w:left="720"/>
+      </w:pPr>
     </w:p>
     <w:p>
       <w:pPr>
@@ -4219,7 +5074,7 @@
                     <pic:cNvPicPr/>
                   </pic:nvPicPr>
                   <pic:blipFill>
-                    <a:blip r:embed="rId11"/>
+                    <a:blip r:embed="rId23"/>
                     <a:stretch>
                       <a:fillRect/>
                     </a:stretch>
@@ -4246,6 +5101,7 @@
           <w:noProof/>
           <w:lang w:eastAsia="en-SG"/>
         </w:rPr>
+        <w:lastRenderedPageBreak/>
         <w:drawing>
           <wp:inline distT="0" distB="0" distL="0" distR="0" wp14:anchorId="1191402E" wp14:editId="5BA9B6FE">
             <wp:extent cx="6248400" cy="3857625"/>
@@ -4262,7 +5118,7 @@
                     <pic:cNvPicPr/>
                   </pic:nvPicPr>
                   <pic:blipFill>
-                    <a:blip r:embed="rId12"/>
+                    <a:blip r:embed="rId24"/>
                     <a:stretch>
                       <a:fillRect/>
                     </a:stretch>
@@ -4298,8 +5154,6 @@
       <w:r>
         <w:t xml:space="preserve">Folder </w:t>
       </w:r>
-      <w:bookmarkStart w:id="7" w:name="_GoBack"/>
-      <w:bookmarkEnd w:id="7"/>
       <w:r>
         <w:t xml:space="preserve">Design </w:t>
       </w:r>
@@ -4330,7 +5184,7 @@
                     <pic:cNvPicPr/>
                   </pic:nvPicPr>
                   <pic:blipFill>
-                    <a:blip r:embed="rId13"/>
+                    <a:blip r:embed="rId25"/>
                     <a:stretch>
                       <a:fillRect/>
                     </a:stretch>
@@ -4360,6 +5214,7 @@
           <w:noProof/>
           <w:lang w:eastAsia="en-SG"/>
         </w:rPr>
+        <w:lastRenderedPageBreak/>
         <w:drawing>
           <wp:inline distT="0" distB="0" distL="0" distR="0" wp14:anchorId="45C3E259" wp14:editId="0F1394FD">
             <wp:extent cx="5791200" cy="3797691"/>
@@ -4376,7 +5231,7 @@
                     <pic:cNvPicPr/>
                   </pic:nvPicPr>
                   <pic:blipFill>
-                    <a:blip r:embed="rId14"/>
+                    <a:blip r:embed="rId26"/>
                     <a:stretch>
                       <a:fillRect/>
                     </a:stretch>
@@ -4406,11 +5261,7 @@
         </w:numPr>
       </w:pPr>
       <w:r>
-        <w:lastRenderedPageBreak/>
-        <w:t>Database</w:t>
-      </w:r>
-      <w:r>
-        <w:t xml:space="preserve"> Design</w:t>
+        <w:t>Database Design</w:t>
       </w:r>
     </w:p>
     <w:p>
@@ -4439,7 +5290,7 @@
                     <pic:cNvPicPr/>
                   </pic:nvPicPr>
                   <pic:blipFill>
-                    <a:blip r:embed="rId15"/>
+                    <a:blip r:embed="rId27"/>
                     <a:stretch>
                       <a:fillRect/>
                     </a:stretch>
@@ -4469,6 +5320,85 @@
       </w:pPr>
     </w:p>
     <w:p/>
+    <w:p>
+      <w:r>
+        <w:lastRenderedPageBreak/>
+        <w:drawing>
+          <wp:inline distT="0" distB="0" distL="0" distR="0" wp14:anchorId="7E57002E" wp14:editId="27FBEB16">
+            <wp:extent cx="5943600" cy="2834005"/>
+            <wp:effectExtent l="0" t="0" r="0" b="4445"/>
+            <wp:docPr id="20" name="Picture 20"/>
+            <wp:cNvGraphicFramePr>
+              <a:graphicFrameLocks xmlns:a="http://schemas.openxmlformats.org/drawingml/2006/main" noChangeAspect="1"/>
+            </wp:cNvGraphicFramePr>
+            <a:graphic xmlns:a="http://schemas.openxmlformats.org/drawingml/2006/main">
+              <a:graphicData uri="http://schemas.openxmlformats.org/drawingml/2006/picture">
+                <pic:pic xmlns:pic="http://schemas.openxmlformats.org/drawingml/2006/picture">
+                  <pic:nvPicPr>
+                    <pic:cNvPr id="1" name=""/>
+                    <pic:cNvPicPr/>
+                  </pic:nvPicPr>
+                  <pic:blipFill>
+                    <a:blip r:embed="rId28"/>
+                    <a:stretch>
+                      <a:fillRect/>
+                    </a:stretch>
+                  </pic:blipFill>
+                  <pic:spPr>
+                    <a:xfrm>
+                      <a:off x="0" y="0"/>
+                      <a:ext cx="5943600" cy="2834005"/>
+                    </a:xfrm>
+                    <a:prstGeom prst="rect">
+                      <a:avLst/>
+                    </a:prstGeom>
+                  </pic:spPr>
+                </pic:pic>
+              </a:graphicData>
+            </a:graphic>
+          </wp:inline>
+        </w:drawing>
+      </w:r>
+    </w:p>
+    <w:p>
+      <w:r>
+        <w:drawing>
+          <wp:inline distT="0" distB="0" distL="0" distR="0" wp14:anchorId="23D87EEA" wp14:editId="20439682">
+            <wp:extent cx="5943600" cy="2879725"/>
+            <wp:effectExtent l="0" t="0" r="0" b="0"/>
+            <wp:docPr id="21" name="Picture 21"/>
+            <wp:cNvGraphicFramePr>
+              <a:graphicFrameLocks xmlns:a="http://schemas.openxmlformats.org/drawingml/2006/main" noChangeAspect="1"/>
+            </wp:cNvGraphicFramePr>
+            <a:graphic xmlns:a="http://schemas.openxmlformats.org/drawingml/2006/main">
+              <a:graphicData uri="http://schemas.openxmlformats.org/drawingml/2006/picture">
+                <pic:pic xmlns:pic="http://schemas.openxmlformats.org/drawingml/2006/picture">
+                  <pic:nvPicPr>
+                    <pic:cNvPr id="1" name=""/>
+                    <pic:cNvPicPr/>
+                  </pic:nvPicPr>
+                  <pic:blipFill>
+                    <a:blip r:embed="rId29"/>
+                    <a:stretch>
+                      <a:fillRect/>
+                    </a:stretch>
+                  </pic:blipFill>
+                  <pic:spPr>
+                    <a:xfrm>
+                      <a:off x="0" y="0"/>
+                      <a:ext cx="5943600" cy="2879725"/>
+                    </a:xfrm>
+                    <a:prstGeom prst="rect">
+                      <a:avLst/>
+                    </a:prstGeom>
+                  </pic:spPr>
+                </pic:pic>
+              </a:graphicData>
+            </a:graphic>
+          </wp:inline>
+        </w:drawing>
+      </w:r>
+    </w:p>
     <w:p/>
     <w:p/>
     <w:p>
@@ -4502,8 +5432,8 @@
       </w:pPr>
     </w:p>
     <w:sectPr>
-      <w:headerReference w:type="default" r:id="rId16"/>
-      <w:footerReference w:type="default" r:id="rId17"/>
+      <w:headerReference w:type="default" r:id="rId30"/>
+      <w:footerReference w:type="default" r:id="rId31"/>
       <w:pgSz w:w="12240" w:h="15840" w:code="1"/>
       <w:pgMar w:top="1440" w:right="1440" w:bottom="1440" w:left="1440" w:header="708" w:footer="708" w:gutter="0"/>
       <w:pgNumType w:fmt="numberInDash" w:start="0" w:chapStyle="1"/>
@@ -4601,7 +5531,7 @@
             <w:noProof/>
             <w:color w:val="3B3838" w:themeColor="background2" w:themeShade="40"/>
           </w:rPr>
-          <w:t xml:space="preserve"> 7 -</w:t>
+          <w:t xml:space="preserve"> 11 -</w:t>
         </w:r>
         <w:r>
           <w:rPr>
@@ -5369,6 +6299,155 @@
     </w:lvl>
   </w:abstractNum>
   <w:abstractNum w:abstractNumId="6" w15:restartNumberingAfterBreak="0">
+    <w:nsid w:val="21E05631"/>
+    <w:multiLevelType w:val="multilevel"/>
+    <w:tmpl w:val="9C0E3FC2"/>
+    <w:lvl w:ilvl="0">
+      <w:start w:val="1"/>
+      <w:numFmt w:val="bullet"/>
+      <w:lvlText w:val=""/>
+      <w:lvlJc w:val="left"/>
+      <w:pPr>
+        <w:tabs>
+          <w:tab w:val="num" w:pos="720"/>
+        </w:tabs>
+        <w:ind w:left="720" w:hanging="360"/>
+      </w:pPr>
+      <w:rPr>
+        <w:rFonts w:ascii="Symbol" w:hAnsi="Symbol" w:hint="default"/>
+        <w:sz w:val="20"/>
+      </w:rPr>
+    </w:lvl>
+    <w:lvl w:ilvl="1">
+      <w:start w:val="1"/>
+      <w:numFmt w:val="bullet"/>
+      <w:lvlText w:val="o"/>
+      <w:lvlJc w:val="left"/>
+      <w:pPr>
+        <w:tabs>
+          <w:tab w:val="num" w:pos="1440"/>
+        </w:tabs>
+        <w:ind w:left="1440" w:hanging="360"/>
+      </w:pPr>
+      <w:rPr>
+        <w:rFonts w:ascii="Courier New" w:hAnsi="Courier New" w:hint="default"/>
+        <w:sz w:val="20"/>
+      </w:rPr>
+    </w:lvl>
+    <w:lvl w:ilvl="2" w:tentative="1">
+      <w:start w:val="1"/>
+      <w:numFmt w:val="bullet"/>
+      <w:lvlText w:val=""/>
+      <w:lvlJc w:val="left"/>
+      <w:pPr>
+        <w:tabs>
+          <w:tab w:val="num" w:pos="2160"/>
+        </w:tabs>
+        <w:ind w:left="2160" w:hanging="360"/>
+      </w:pPr>
+      <w:rPr>
+        <w:rFonts w:ascii="Wingdings" w:hAnsi="Wingdings" w:hint="default"/>
+        <w:sz w:val="20"/>
+      </w:rPr>
+    </w:lvl>
+    <w:lvl w:ilvl="3" w:tentative="1">
+      <w:start w:val="1"/>
+      <w:numFmt w:val="bullet"/>
+      <w:lvlText w:val=""/>
+      <w:lvlJc w:val="left"/>
+      <w:pPr>
+        <w:tabs>
+          <w:tab w:val="num" w:pos="2880"/>
+        </w:tabs>
+        <w:ind w:left="2880" w:hanging="360"/>
+      </w:pPr>
+      <w:rPr>
+        <w:rFonts w:ascii="Wingdings" w:hAnsi="Wingdings" w:hint="default"/>
+        <w:sz w:val="20"/>
+      </w:rPr>
+    </w:lvl>
+    <w:lvl w:ilvl="4" w:tentative="1">
+      <w:start w:val="1"/>
+      <w:numFmt w:val="bullet"/>
+      <w:lvlText w:val=""/>
+      <w:lvlJc w:val="left"/>
+      <w:pPr>
+        <w:tabs>
+          <w:tab w:val="num" w:pos="3600"/>
+        </w:tabs>
+        <w:ind w:left="3600" w:hanging="360"/>
+      </w:pPr>
+      <w:rPr>
+        <w:rFonts w:ascii="Wingdings" w:hAnsi="Wingdings" w:hint="default"/>
+        <w:sz w:val="20"/>
+      </w:rPr>
+    </w:lvl>
+    <w:lvl w:ilvl="5" w:tentative="1">
+      <w:start w:val="1"/>
+      <w:numFmt w:val="bullet"/>
+      <w:lvlText w:val=""/>
+      <w:lvlJc w:val="left"/>
+      <w:pPr>
+        <w:tabs>
+          <w:tab w:val="num" w:pos="4320"/>
+        </w:tabs>
+        <w:ind w:left="4320" w:hanging="360"/>
+      </w:pPr>
+      <w:rPr>
+        <w:rFonts w:ascii="Wingdings" w:hAnsi="Wingdings" w:hint="default"/>
+        <w:sz w:val="20"/>
+      </w:rPr>
+    </w:lvl>
+    <w:lvl w:ilvl="6" w:tentative="1">
+      <w:start w:val="1"/>
+      <w:numFmt w:val="bullet"/>
+      <w:lvlText w:val=""/>
+      <w:lvlJc w:val="left"/>
+      <w:pPr>
+        <w:tabs>
+          <w:tab w:val="num" w:pos="5040"/>
+        </w:tabs>
+        <w:ind w:left="5040" w:hanging="360"/>
+      </w:pPr>
+      <w:rPr>
+        <w:rFonts w:ascii="Wingdings" w:hAnsi="Wingdings" w:hint="default"/>
+        <w:sz w:val="20"/>
+      </w:rPr>
+    </w:lvl>
+    <w:lvl w:ilvl="7" w:tentative="1">
+      <w:start w:val="1"/>
+      <w:numFmt w:val="bullet"/>
+      <w:lvlText w:val=""/>
+      <w:lvlJc w:val="left"/>
+      <w:pPr>
+        <w:tabs>
+          <w:tab w:val="num" w:pos="5760"/>
+        </w:tabs>
+        <w:ind w:left="5760" w:hanging="360"/>
+      </w:pPr>
+      <w:rPr>
+        <w:rFonts w:ascii="Wingdings" w:hAnsi="Wingdings" w:hint="default"/>
+        <w:sz w:val="20"/>
+      </w:rPr>
+    </w:lvl>
+    <w:lvl w:ilvl="8" w:tentative="1">
+      <w:start w:val="1"/>
+      <w:numFmt w:val="bullet"/>
+      <w:lvlText w:val=""/>
+      <w:lvlJc w:val="left"/>
+      <w:pPr>
+        <w:tabs>
+          <w:tab w:val="num" w:pos="6480"/>
+        </w:tabs>
+        <w:ind w:left="6480" w:hanging="360"/>
+      </w:pPr>
+      <w:rPr>
+        <w:rFonts w:ascii="Wingdings" w:hAnsi="Wingdings" w:hint="default"/>
+        <w:sz w:val="20"/>
+      </w:rPr>
+    </w:lvl>
+  </w:abstractNum>
+  <w:abstractNum w:abstractNumId="7" w15:restartNumberingAfterBreak="0">
     <w:nsid w:val="2C445D1E"/>
     <w:multiLevelType w:val="hybridMultilevel"/>
     <w:tmpl w:val="8AA0BABC"/>
@@ -5454,7 +6533,209 @@
       </w:pPr>
     </w:lvl>
   </w:abstractNum>
-  <w:abstractNum w:abstractNumId="7" w15:restartNumberingAfterBreak="0">
+  <w:abstractNum w:abstractNumId="8" w15:restartNumberingAfterBreak="0">
+    <w:nsid w:val="2FB30FEA"/>
+    <w:multiLevelType w:val="hybridMultilevel"/>
+    <w:tmpl w:val="F2682138"/>
+    <w:lvl w:ilvl="0" w:tplc="48090001">
+      <w:start w:val="1"/>
+      <w:numFmt w:val="bullet"/>
+      <w:lvlText w:val=""/>
+      <w:lvlJc w:val="left"/>
+      <w:pPr>
+        <w:ind w:left="1800" w:hanging="360"/>
+      </w:pPr>
+      <w:rPr>
+        <w:rFonts w:ascii="Symbol" w:hAnsi="Symbol" w:hint="default"/>
+      </w:rPr>
+    </w:lvl>
+    <w:lvl w:ilvl="1" w:tplc="48090003" w:tentative="1">
+      <w:start w:val="1"/>
+      <w:numFmt w:val="bullet"/>
+      <w:lvlText w:val="o"/>
+      <w:lvlJc w:val="left"/>
+      <w:pPr>
+        <w:ind w:left="2520" w:hanging="360"/>
+      </w:pPr>
+      <w:rPr>
+        <w:rFonts w:ascii="Courier New" w:hAnsi="Courier New" w:cs="Courier New" w:hint="default"/>
+      </w:rPr>
+    </w:lvl>
+    <w:lvl w:ilvl="2" w:tplc="48090005" w:tentative="1">
+      <w:start w:val="1"/>
+      <w:numFmt w:val="bullet"/>
+      <w:lvlText w:val=""/>
+      <w:lvlJc w:val="left"/>
+      <w:pPr>
+        <w:ind w:left="3240" w:hanging="360"/>
+      </w:pPr>
+      <w:rPr>
+        <w:rFonts w:ascii="Wingdings" w:hAnsi="Wingdings" w:hint="default"/>
+      </w:rPr>
+    </w:lvl>
+    <w:lvl w:ilvl="3" w:tplc="48090001" w:tentative="1">
+      <w:start w:val="1"/>
+      <w:numFmt w:val="bullet"/>
+      <w:lvlText w:val=""/>
+      <w:lvlJc w:val="left"/>
+      <w:pPr>
+        <w:ind w:left="3960" w:hanging="360"/>
+      </w:pPr>
+      <w:rPr>
+        <w:rFonts w:ascii="Symbol" w:hAnsi="Symbol" w:hint="default"/>
+      </w:rPr>
+    </w:lvl>
+    <w:lvl w:ilvl="4" w:tplc="48090003" w:tentative="1">
+      <w:start w:val="1"/>
+      <w:numFmt w:val="bullet"/>
+      <w:lvlText w:val="o"/>
+      <w:lvlJc w:val="left"/>
+      <w:pPr>
+        <w:ind w:left="4680" w:hanging="360"/>
+      </w:pPr>
+      <w:rPr>
+        <w:rFonts w:ascii="Courier New" w:hAnsi="Courier New" w:cs="Courier New" w:hint="default"/>
+      </w:rPr>
+    </w:lvl>
+    <w:lvl w:ilvl="5" w:tplc="48090005" w:tentative="1">
+      <w:start w:val="1"/>
+      <w:numFmt w:val="bullet"/>
+      <w:lvlText w:val=""/>
+      <w:lvlJc w:val="left"/>
+      <w:pPr>
+        <w:ind w:left="5400" w:hanging="360"/>
+      </w:pPr>
+      <w:rPr>
+        <w:rFonts w:ascii="Wingdings" w:hAnsi="Wingdings" w:hint="default"/>
+      </w:rPr>
+    </w:lvl>
+    <w:lvl w:ilvl="6" w:tplc="48090001" w:tentative="1">
+      <w:start w:val="1"/>
+      <w:numFmt w:val="bullet"/>
+      <w:lvlText w:val=""/>
+      <w:lvlJc w:val="left"/>
+      <w:pPr>
+        <w:ind w:left="6120" w:hanging="360"/>
+      </w:pPr>
+      <w:rPr>
+        <w:rFonts w:ascii="Symbol" w:hAnsi="Symbol" w:hint="default"/>
+      </w:rPr>
+    </w:lvl>
+    <w:lvl w:ilvl="7" w:tplc="48090003" w:tentative="1">
+      <w:start w:val="1"/>
+      <w:numFmt w:val="bullet"/>
+      <w:lvlText w:val="o"/>
+      <w:lvlJc w:val="left"/>
+      <w:pPr>
+        <w:ind w:left="6840" w:hanging="360"/>
+      </w:pPr>
+      <w:rPr>
+        <w:rFonts w:ascii="Courier New" w:hAnsi="Courier New" w:cs="Courier New" w:hint="default"/>
+      </w:rPr>
+    </w:lvl>
+    <w:lvl w:ilvl="8" w:tplc="48090005" w:tentative="1">
+      <w:start w:val="1"/>
+      <w:numFmt w:val="bullet"/>
+      <w:lvlText w:val=""/>
+      <w:lvlJc w:val="left"/>
+      <w:pPr>
+        <w:ind w:left="7560" w:hanging="360"/>
+      </w:pPr>
+      <w:rPr>
+        <w:rFonts w:ascii="Wingdings" w:hAnsi="Wingdings" w:hint="default"/>
+      </w:rPr>
+    </w:lvl>
+  </w:abstractNum>
+  <w:abstractNum w:abstractNumId="9" w15:restartNumberingAfterBreak="0">
+    <w:nsid w:val="3524617A"/>
+    <w:multiLevelType w:val="hybridMultilevel"/>
+    <w:tmpl w:val="A1F6FE92"/>
+    <w:lvl w:ilvl="0" w:tplc="A502B950">
+      <w:start w:val="1"/>
+      <w:numFmt w:val="decimal"/>
+      <w:lvlText w:val="%1)"/>
+      <w:lvlJc w:val="left"/>
+      <w:pPr>
+        <w:ind w:left="1080" w:hanging="360"/>
+      </w:pPr>
+      <w:rPr>
+        <w:rFonts w:hint="default"/>
+      </w:rPr>
+    </w:lvl>
+    <w:lvl w:ilvl="1" w:tplc="48090019" w:tentative="1">
+      <w:start w:val="1"/>
+      <w:numFmt w:val="lowerLetter"/>
+      <w:lvlText w:val="%2."/>
+      <w:lvlJc w:val="left"/>
+      <w:pPr>
+        <w:ind w:left="1800" w:hanging="360"/>
+      </w:pPr>
+    </w:lvl>
+    <w:lvl w:ilvl="2" w:tplc="4809001B" w:tentative="1">
+      <w:start w:val="1"/>
+      <w:numFmt w:val="lowerRoman"/>
+      <w:lvlText w:val="%3."/>
+      <w:lvlJc w:val="right"/>
+      <w:pPr>
+        <w:ind w:left="2520" w:hanging="180"/>
+      </w:pPr>
+    </w:lvl>
+    <w:lvl w:ilvl="3" w:tplc="4809000F" w:tentative="1">
+      <w:start w:val="1"/>
+      <w:numFmt w:val="decimal"/>
+      <w:lvlText w:val="%4."/>
+      <w:lvlJc w:val="left"/>
+      <w:pPr>
+        <w:ind w:left="3240" w:hanging="360"/>
+      </w:pPr>
+    </w:lvl>
+    <w:lvl w:ilvl="4" w:tplc="48090019" w:tentative="1">
+      <w:start w:val="1"/>
+      <w:numFmt w:val="lowerLetter"/>
+      <w:lvlText w:val="%5."/>
+      <w:lvlJc w:val="left"/>
+      <w:pPr>
+        <w:ind w:left="3960" w:hanging="360"/>
+      </w:pPr>
+    </w:lvl>
+    <w:lvl w:ilvl="5" w:tplc="4809001B" w:tentative="1">
+      <w:start w:val="1"/>
+      <w:numFmt w:val="lowerRoman"/>
+      <w:lvlText w:val="%6."/>
+      <w:lvlJc w:val="right"/>
+      <w:pPr>
+        <w:ind w:left="4680" w:hanging="180"/>
+      </w:pPr>
+    </w:lvl>
+    <w:lvl w:ilvl="6" w:tplc="4809000F" w:tentative="1">
+      <w:start w:val="1"/>
+      <w:numFmt w:val="decimal"/>
+      <w:lvlText w:val="%7."/>
+      <w:lvlJc w:val="left"/>
+      <w:pPr>
+        <w:ind w:left="5400" w:hanging="360"/>
+      </w:pPr>
+    </w:lvl>
+    <w:lvl w:ilvl="7" w:tplc="48090019" w:tentative="1">
+      <w:start w:val="1"/>
+      <w:numFmt w:val="lowerLetter"/>
+      <w:lvlText w:val="%8."/>
+      <w:lvlJc w:val="left"/>
+      <w:pPr>
+        <w:ind w:left="6120" w:hanging="360"/>
+      </w:pPr>
+    </w:lvl>
+    <w:lvl w:ilvl="8" w:tplc="4809001B" w:tentative="1">
+      <w:start w:val="1"/>
+      <w:numFmt w:val="lowerRoman"/>
+      <w:lvlText w:val="%9."/>
+      <w:lvlJc w:val="right"/>
+      <w:pPr>
+        <w:ind w:left="6840" w:hanging="180"/>
+      </w:pPr>
+    </w:lvl>
+  </w:abstractNum>
+  <w:abstractNum w:abstractNumId="10" w15:restartNumberingAfterBreak="0">
     <w:nsid w:val="426E39D8"/>
     <w:multiLevelType w:val="hybridMultilevel"/>
     <w:tmpl w:val="6CEAD092"/>
@@ -5568,7 +6849,7 @@
       </w:rPr>
     </w:lvl>
   </w:abstractNum>
-  <w:abstractNum w:abstractNumId="8" w15:restartNumberingAfterBreak="0">
+  <w:abstractNum w:abstractNumId="11" w15:restartNumberingAfterBreak="0">
     <w:nsid w:val="446D4662"/>
     <w:multiLevelType w:val="hybridMultilevel"/>
     <w:tmpl w:val="BE80EB88"/>
@@ -5682,7 +6963,156 @@
       </w:rPr>
     </w:lvl>
   </w:abstractNum>
-  <w:abstractNum w:abstractNumId="9" w15:restartNumberingAfterBreak="0">
+  <w:abstractNum w:abstractNumId="12" w15:restartNumberingAfterBreak="0">
+    <w:nsid w:val="4D11384B"/>
+    <w:multiLevelType w:val="multilevel"/>
+    <w:tmpl w:val="9F2022A0"/>
+    <w:lvl w:ilvl="0">
+      <w:start w:val="1"/>
+      <w:numFmt w:val="bullet"/>
+      <w:lvlText w:val=""/>
+      <w:lvlJc w:val="left"/>
+      <w:pPr>
+        <w:tabs>
+          <w:tab w:val="num" w:pos="720"/>
+        </w:tabs>
+        <w:ind w:left="720" w:hanging="360"/>
+      </w:pPr>
+      <w:rPr>
+        <w:rFonts w:ascii="Symbol" w:hAnsi="Symbol" w:hint="default"/>
+        <w:sz w:val="20"/>
+      </w:rPr>
+    </w:lvl>
+    <w:lvl w:ilvl="1">
+      <w:start w:val="1"/>
+      <w:numFmt w:val="bullet"/>
+      <w:lvlText w:val="o"/>
+      <w:lvlJc w:val="left"/>
+      <w:pPr>
+        <w:tabs>
+          <w:tab w:val="num" w:pos="1440"/>
+        </w:tabs>
+        <w:ind w:left="1440" w:hanging="360"/>
+      </w:pPr>
+      <w:rPr>
+        <w:rFonts w:ascii="Courier New" w:hAnsi="Courier New" w:hint="default"/>
+        <w:sz w:val="20"/>
+      </w:rPr>
+    </w:lvl>
+    <w:lvl w:ilvl="2">
+      <w:start w:val="1"/>
+      <w:numFmt w:val="bullet"/>
+      <w:lvlText w:val=""/>
+      <w:lvlJc w:val="left"/>
+      <w:pPr>
+        <w:tabs>
+          <w:tab w:val="num" w:pos="2160"/>
+        </w:tabs>
+        <w:ind w:left="2160" w:hanging="360"/>
+      </w:pPr>
+      <w:rPr>
+        <w:rFonts w:ascii="Wingdings" w:hAnsi="Wingdings" w:hint="default"/>
+        <w:sz w:val="20"/>
+      </w:rPr>
+    </w:lvl>
+    <w:lvl w:ilvl="3">
+      <w:start w:val="1"/>
+      <w:numFmt w:val="bullet"/>
+      <w:lvlText w:val=""/>
+      <w:lvlJc w:val="left"/>
+      <w:pPr>
+        <w:tabs>
+          <w:tab w:val="num" w:pos="2880"/>
+        </w:tabs>
+        <w:ind w:left="2880" w:hanging="360"/>
+      </w:pPr>
+      <w:rPr>
+        <w:rFonts w:ascii="Wingdings" w:hAnsi="Wingdings" w:hint="default"/>
+        <w:sz w:val="20"/>
+      </w:rPr>
+    </w:lvl>
+    <w:lvl w:ilvl="4" w:tentative="1">
+      <w:start w:val="1"/>
+      <w:numFmt w:val="bullet"/>
+      <w:lvlText w:val=""/>
+      <w:lvlJc w:val="left"/>
+      <w:pPr>
+        <w:tabs>
+          <w:tab w:val="num" w:pos="3600"/>
+        </w:tabs>
+        <w:ind w:left="3600" w:hanging="360"/>
+      </w:pPr>
+      <w:rPr>
+        <w:rFonts w:ascii="Wingdings" w:hAnsi="Wingdings" w:hint="default"/>
+        <w:sz w:val="20"/>
+      </w:rPr>
+    </w:lvl>
+    <w:lvl w:ilvl="5" w:tentative="1">
+      <w:start w:val="1"/>
+      <w:numFmt w:val="bullet"/>
+      <w:lvlText w:val=""/>
+      <w:lvlJc w:val="left"/>
+      <w:pPr>
+        <w:tabs>
+          <w:tab w:val="num" w:pos="4320"/>
+        </w:tabs>
+        <w:ind w:left="4320" w:hanging="360"/>
+      </w:pPr>
+      <w:rPr>
+        <w:rFonts w:ascii="Wingdings" w:hAnsi="Wingdings" w:hint="default"/>
+        <w:sz w:val="20"/>
+      </w:rPr>
+    </w:lvl>
+    <w:lvl w:ilvl="6" w:tentative="1">
+      <w:start w:val="1"/>
+      <w:numFmt w:val="bullet"/>
+      <w:lvlText w:val=""/>
+      <w:lvlJc w:val="left"/>
+      <w:pPr>
+        <w:tabs>
+          <w:tab w:val="num" w:pos="5040"/>
+        </w:tabs>
+        <w:ind w:left="5040" w:hanging="360"/>
+      </w:pPr>
+      <w:rPr>
+        <w:rFonts w:ascii="Wingdings" w:hAnsi="Wingdings" w:hint="default"/>
+        <w:sz w:val="20"/>
+      </w:rPr>
+    </w:lvl>
+    <w:lvl w:ilvl="7" w:tentative="1">
+      <w:start w:val="1"/>
+      <w:numFmt w:val="bullet"/>
+      <w:lvlText w:val=""/>
+      <w:lvlJc w:val="left"/>
+      <w:pPr>
+        <w:tabs>
+          <w:tab w:val="num" w:pos="5760"/>
+        </w:tabs>
+        <w:ind w:left="5760" w:hanging="360"/>
+      </w:pPr>
+      <w:rPr>
+        <w:rFonts w:ascii="Wingdings" w:hAnsi="Wingdings" w:hint="default"/>
+        <w:sz w:val="20"/>
+      </w:rPr>
+    </w:lvl>
+    <w:lvl w:ilvl="8" w:tentative="1">
+      <w:start w:val="1"/>
+      <w:numFmt w:val="bullet"/>
+      <w:lvlText w:val=""/>
+      <w:lvlJc w:val="left"/>
+      <w:pPr>
+        <w:tabs>
+          <w:tab w:val="num" w:pos="6480"/>
+        </w:tabs>
+        <w:ind w:left="6480" w:hanging="360"/>
+      </w:pPr>
+      <w:rPr>
+        <w:rFonts w:ascii="Wingdings" w:hAnsi="Wingdings" w:hint="default"/>
+        <w:sz w:val="20"/>
+      </w:rPr>
+    </w:lvl>
+  </w:abstractNum>
+  <w:abstractNum w:abstractNumId="13" w15:restartNumberingAfterBreak="0">
     <w:nsid w:val="545E5108"/>
     <w:multiLevelType w:val="hybridMultilevel"/>
     <w:tmpl w:val="CE30968E"/>
@@ -5796,7 +7226,7 @@
       </w:rPr>
     </w:lvl>
   </w:abstractNum>
-  <w:abstractNum w:abstractNumId="10" w15:restartNumberingAfterBreak="0">
+  <w:abstractNum w:abstractNumId="14" w15:restartNumberingAfterBreak="0">
     <w:nsid w:val="61346124"/>
     <w:multiLevelType w:val="hybridMultilevel"/>
     <w:tmpl w:val="9DA075A4"/>
@@ -5910,7 +7340,120 @@
       </w:rPr>
     </w:lvl>
   </w:abstractNum>
-  <w:abstractNum w:abstractNumId="11" w15:restartNumberingAfterBreak="0">
+  <w:abstractNum w:abstractNumId="15" w15:restartNumberingAfterBreak="0">
+    <w:nsid w:val="699010CC"/>
+    <w:multiLevelType w:val="multilevel"/>
+    <w:tmpl w:val="2B6C3508"/>
+    <w:lvl w:ilvl="0">
+      <w:start w:val="1"/>
+      <w:numFmt w:val="decimal"/>
+      <w:lvlText w:val="%1."/>
+      <w:lvlJc w:val="left"/>
+      <w:pPr>
+        <w:tabs>
+          <w:tab w:val="num" w:pos="720"/>
+        </w:tabs>
+        <w:ind w:left="720" w:hanging="360"/>
+      </w:pPr>
+    </w:lvl>
+    <w:lvl w:ilvl="1">
+      <w:start w:val="1"/>
+      <w:numFmt w:val="decimal"/>
+      <w:lvlText w:val="%2."/>
+      <w:lvlJc w:val="left"/>
+      <w:pPr>
+        <w:tabs>
+          <w:tab w:val="num" w:pos="1440"/>
+        </w:tabs>
+        <w:ind w:left="1440" w:hanging="360"/>
+      </w:pPr>
+    </w:lvl>
+    <w:lvl w:ilvl="2">
+      <w:start w:val="1"/>
+      <w:numFmt w:val="decimal"/>
+      <w:lvlText w:val="%3."/>
+      <w:lvlJc w:val="left"/>
+      <w:pPr>
+        <w:tabs>
+          <w:tab w:val="num" w:pos="2160"/>
+        </w:tabs>
+        <w:ind w:left="2160" w:hanging="360"/>
+      </w:pPr>
+    </w:lvl>
+    <w:lvl w:ilvl="3" w:tentative="1">
+      <w:start w:val="1"/>
+      <w:numFmt w:val="decimal"/>
+      <w:lvlText w:val="%4."/>
+      <w:lvlJc w:val="left"/>
+      <w:pPr>
+        <w:tabs>
+          <w:tab w:val="num" w:pos="2880"/>
+        </w:tabs>
+        <w:ind w:left="2880" w:hanging="360"/>
+      </w:pPr>
+    </w:lvl>
+    <w:lvl w:ilvl="4" w:tentative="1">
+      <w:start w:val="1"/>
+      <w:numFmt w:val="decimal"/>
+      <w:lvlText w:val="%5."/>
+      <w:lvlJc w:val="left"/>
+      <w:pPr>
+        <w:tabs>
+          <w:tab w:val="num" w:pos="3600"/>
+        </w:tabs>
+        <w:ind w:left="3600" w:hanging="360"/>
+      </w:pPr>
+    </w:lvl>
+    <w:lvl w:ilvl="5" w:tentative="1">
+      <w:start w:val="1"/>
+      <w:numFmt w:val="decimal"/>
+      <w:lvlText w:val="%6."/>
+      <w:lvlJc w:val="left"/>
+      <w:pPr>
+        <w:tabs>
+          <w:tab w:val="num" w:pos="4320"/>
+        </w:tabs>
+        <w:ind w:left="4320" w:hanging="360"/>
+      </w:pPr>
+    </w:lvl>
+    <w:lvl w:ilvl="6" w:tentative="1">
+      <w:start w:val="1"/>
+      <w:numFmt w:val="decimal"/>
+      <w:lvlText w:val="%7."/>
+      <w:lvlJc w:val="left"/>
+      <w:pPr>
+        <w:tabs>
+          <w:tab w:val="num" w:pos="5040"/>
+        </w:tabs>
+        <w:ind w:left="5040" w:hanging="360"/>
+      </w:pPr>
+    </w:lvl>
+    <w:lvl w:ilvl="7" w:tentative="1">
+      <w:start w:val="1"/>
+      <w:numFmt w:val="decimal"/>
+      <w:lvlText w:val="%8."/>
+      <w:lvlJc w:val="left"/>
+      <w:pPr>
+        <w:tabs>
+          <w:tab w:val="num" w:pos="5760"/>
+        </w:tabs>
+        <w:ind w:left="5760" w:hanging="360"/>
+      </w:pPr>
+    </w:lvl>
+    <w:lvl w:ilvl="8" w:tentative="1">
+      <w:start w:val="1"/>
+      <w:numFmt w:val="decimal"/>
+      <w:lvlText w:val="%9."/>
+      <w:lvlJc w:val="left"/>
+      <w:pPr>
+        <w:tabs>
+          <w:tab w:val="num" w:pos="6480"/>
+        </w:tabs>
+        <w:ind w:left="6480" w:hanging="360"/>
+      </w:pPr>
+    </w:lvl>
+  </w:abstractNum>
+  <w:abstractNum w:abstractNumId="16" w15:restartNumberingAfterBreak="0">
     <w:nsid w:val="779C61AC"/>
     <w:multiLevelType w:val="hybridMultilevel"/>
     <w:tmpl w:val="7A604CEA"/>
@@ -6000,19 +7543,19 @@
     </w:lvl>
   </w:abstractNum>
   <w:num w:numId="1">
-    <w:abstractNumId w:val="7"/>
+    <w:abstractNumId w:val="10"/>
   </w:num>
   <w:num w:numId="2">
-    <w:abstractNumId w:val="9"/>
+    <w:abstractNumId w:val="13"/>
   </w:num>
   <w:num w:numId="3">
     <w:abstractNumId w:val="3"/>
   </w:num>
   <w:num w:numId="4">
-    <w:abstractNumId w:val="8"/>
+    <w:abstractNumId w:val="11"/>
   </w:num>
   <w:num w:numId="5">
-    <w:abstractNumId w:val="6"/>
+    <w:abstractNumId w:val="7"/>
   </w:num>
   <w:num w:numId="6">
     <w:abstractNumId w:val="1"/>
@@ -6024,7 +7567,7 @@
     <w:abstractNumId w:val="2"/>
   </w:num>
   <w:num w:numId="9">
-    <w:abstractNumId w:val="10"/>
+    <w:abstractNumId w:val="14"/>
   </w:num>
   <w:num w:numId="10">
     <w:abstractNumId w:val="5"/>
@@ -6033,7 +7576,22 @@
     <w:abstractNumId w:val="0"/>
   </w:num>
   <w:num w:numId="12">
-    <w:abstractNumId w:val="11"/>
+    <w:abstractNumId w:val="16"/>
+  </w:num>
+  <w:num w:numId="13">
+    <w:abstractNumId w:val="9"/>
+  </w:num>
+  <w:num w:numId="14">
+    <w:abstractNumId w:val="8"/>
+  </w:num>
+  <w:num w:numId="15">
+    <w:abstractNumId w:val="12"/>
+  </w:num>
+  <w:num w:numId="16">
+    <w:abstractNumId w:val="15"/>
+  </w:num>
+  <w:num w:numId="17">
+    <w:abstractNumId w:val="6"/>
   </w:num>
 </w:numbering>
 </file>
@@ -8361,7 +9919,7 @@
 </file>
 
 <file path=customXml/itemProps2.xml><?xml version="1.0" encoding="utf-8"?>
-<ds:datastoreItem xmlns:ds="http://schemas.openxmlformats.org/officeDocument/2006/customXml" ds:itemID="{65FCA99F-C0AD-4A26-9B34-E9B94C39BA06}">
+<ds:datastoreItem xmlns:ds="http://schemas.openxmlformats.org/officeDocument/2006/customXml" ds:itemID="{70FA3A99-95B8-470C-AE4D-9AA8EB6F7E06}">
   <ds:schemaRefs>
     <ds:schemaRef ds:uri="http://schemas.openxmlformats.org/officeDocument/2006/bibliography"/>
   </ds:schemaRefs>

</xml_diff>